<commit_message>
Course2Week2: First-Class Values, returning functions, Variadic and Defered Functions
</commit_message>
<xml_diff>
--- a/Course2/Notes.docx
+++ b/Course2/Notes.docx
@@ -551,180 +551,12 @@
           <w:rFonts w:ascii="Arial" w:hAnsi="Arial" w:cs="Arial"/>
           <w:color w:val="373A3C"/>
         </w:rPr>
-        <w:t>M1.2.1 - Well-Written Function</w:t>
-      </w:r>
-      <w:r>
-        <w:rPr>
-          <w:rFonts w:ascii="Arial" w:hAnsi="Arial" w:cs="Arial"/>
-          <w:color w:val="373A3C"/>
-        </w:rPr>
-        <w:t>s</w:t>
-      </w:r>
-    </w:p>
-    <w:p>
-      <w:pPr>
-        <w:pStyle w:val="ListParagraph"/>
-        <w:numPr>
-          <w:ilvl w:val="0"/>
-          <w:numId w:val="2"/>
-        </w:numPr>
-      </w:pPr>
-      <w:r>
-        <w:t xml:space="preserve">Understandability </w:t>
-      </w:r>
-    </w:p>
-    <w:p>
-      <w:pPr>
-        <w:ind w:left="360"/>
-      </w:pPr>
-      <w:r>
         <w:lastRenderedPageBreak/>
-        <w:t>Debugging (high level):</w:t>
-      </w:r>
-    </w:p>
-    <w:p>
-      <w:pPr>
-        <w:pStyle w:val="ListParagraph"/>
-        <w:numPr>
-          <w:ilvl w:val="0"/>
-          <w:numId w:val="3"/>
-        </w:numPr>
-      </w:pPr>
-      <w:r>
-        <w:t>Function is written incorrectly</w:t>
-      </w:r>
-    </w:p>
-    <w:p>
-      <w:pPr>
-        <w:pStyle w:val="ListParagraph"/>
-        <w:numPr>
-          <w:ilvl w:val="1"/>
-          <w:numId w:val="3"/>
-        </w:numPr>
-      </w:pPr>
-      <w:r>
-        <w:t>Sorts a slice in the wrong order for example</w:t>
-      </w:r>
-    </w:p>
-    <w:p>
-      <w:pPr>
-        <w:pStyle w:val="ListParagraph"/>
-        <w:numPr>
-          <w:ilvl w:val="0"/>
-          <w:numId w:val="3"/>
-        </w:numPr>
-      </w:pPr>
-      <w:r>
-        <w:t>Data that the function uses is incorrect</w:t>
-      </w:r>
-    </w:p>
-    <w:p>
-      <w:pPr>
-        <w:pStyle w:val="ListParagraph"/>
-        <w:numPr>
-          <w:ilvl w:val="1"/>
-          <w:numId w:val="3"/>
-        </w:numPr>
-      </w:pPr>
-      <w:r>
-        <w:t xml:space="preserve">Sorts slice correctly, but slice has wrong elements in it </w:t>
-      </w:r>
-    </w:p>
-    <w:p>
-      <w:pPr>
-        <w:pStyle w:val="ListParagraph"/>
-        <w:numPr>
-          <w:ilvl w:val="0"/>
-          <w:numId w:val="2"/>
-        </w:numPr>
-      </w:pPr>
-      <w:r>
-        <w:t xml:space="preserve">Functions should be understandable, and data should be traceable </w:t>
-      </w:r>
-    </w:p>
-    <w:p>
-      <w:pPr>
-        <w:pStyle w:val="Heading4"/>
-        <w:shd w:val="clear" w:color="auto" w:fill="FFFFFF"/>
-        <w:spacing w:before="300" w:beforeAutospacing="0" w:after="300" w:afterAutospacing="0"/>
-        <w:rPr>
-          <w:rFonts w:ascii="Arial" w:hAnsi="Arial" w:cs="Arial"/>
-          <w:color w:val="373A3C"/>
-        </w:rPr>
-      </w:pPr>
-      <w:r>
-        <w:rPr>
-          <w:rFonts w:ascii="Arial" w:hAnsi="Arial" w:cs="Arial"/>
-          <w:color w:val="373A3C"/>
-        </w:rPr>
-        <w:t>M1.2.2 - Guidelines for Function</w:t>
-      </w:r>
-      <w:r>
-        <w:rPr>
-          <w:rFonts w:ascii="Arial" w:hAnsi="Arial" w:cs="Arial"/>
-          <w:color w:val="373A3C"/>
-        </w:rPr>
-        <w:t>s</w:t>
-      </w:r>
-    </w:p>
-    <w:p>
-      <w:pPr>
-        <w:pStyle w:val="ListParagraph"/>
-      </w:pPr>
-      <w:r>
-        <w:t>Types for making good functions:</w:t>
-      </w:r>
-    </w:p>
-    <w:p>
-      <w:pPr>
-        <w:pStyle w:val="ListParagraph"/>
-        <w:numPr>
-          <w:ilvl w:val="0"/>
-          <w:numId w:val="4"/>
-        </w:numPr>
-      </w:pPr>
-      <w:r>
-        <w:t>Function name</w:t>
-      </w:r>
-    </w:p>
-    <w:p>
-      <w:pPr>
-        <w:pStyle w:val="ListParagraph"/>
-        <w:numPr>
-          <w:ilvl w:val="1"/>
-          <w:numId w:val="4"/>
-        </w:numPr>
-      </w:pPr>
-      <w:r>
-        <w:t>Behaviour should be understood at a glance</w:t>
-      </w:r>
-    </w:p>
-    <w:p>
-      <w:pPr>
-        <w:pStyle w:val="ListParagraph"/>
-        <w:numPr>
-          <w:ilvl w:val="1"/>
-          <w:numId w:val="4"/>
-        </w:numPr>
-      </w:pPr>
-      <w:r>
-        <w:t xml:space="preserve">Parameter naming counts too </w:t>
-      </w:r>
-    </w:p>
-    <w:p>
-      <w:pPr>
-        <w:pStyle w:val="ListParagraph"/>
-        <w:numPr>
-          <w:ilvl w:val="1"/>
-          <w:numId w:val="4"/>
-        </w:numPr>
-      </w:pPr>
-      <w:r>
         <w:drawing>
-          <wp:inline distT="0" distB="0" distL="0" distR="0" wp14:anchorId="19468465" wp14:editId="4151CF30">
-            <wp:extent cx="2686425" cy="981212"/>
-            <wp:effectExtent l="0" t="0" r="0" b="9525"/>
-            <wp:docPr id="10" name="Picture 10"/>
+          <wp:inline distT="0" distB="0" distL="0" distR="0" wp14:anchorId="7CA29830" wp14:editId="115FF655">
+            <wp:extent cx="5943600" cy="5480685"/>
+            <wp:effectExtent l="0" t="0" r="0" b="5715"/>
+            <wp:docPr id="14" name="Picture 14"/>
             <wp:cNvGraphicFramePr>
               <a:graphicFrameLocks xmlns:a="http://schemas.openxmlformats.org/drawingml/2006/main" noChangeAspect="1"/>
             </wp:cNvGraphicFramePr>
@@ -744,7 +576,7 @@
                   <pic:spPr>
                     <a:xfrm>
                       <a:off x="0" y="0"/>
-                      <a:ext cx="2686425" cy="981212"/>
+                      <a:ext cx="5943600" cy="5480685"/>
                     </a:xfrm>
                     <a:prstGeom prst="rect">
                       <a:avLst/>
@@ -756,127 +588,6 @@
           </wp:inline>
         </w:drawing>
       </w:r>
-      <w:r>
-        <w:t xml:space="preserve">Same function, one is more understandable </w:t>
-      </w:r>
-    </w:p>
-    <w:p>
-      <w:pPr>
-        <w:pStyle w:val="ListParagraph"/>
-        <w:numPr>
-          <w:ilvl w:val="0"/>
-          <w:numId w:val="4"/>
-        </w:numPr>
-      </w:pPr>
-      <w:r>
-        <w:t>Function should perform only one ‘operation’</w:t>
-      </w:r>
-    </w:p>
-    <w:p>
-      <w:pPr>
-        <w:pStyle w:val="ListParagraph"/>
-        <w:numPr>
-          <w:ilvl w:val="1"/>
-          <w:numId w:val="4"/>
-        </w:numPr>
-      </w:pPr>
-      <w:r>
-        <w:t xml:space="preserve">Operation depends on the context </w:t>
-      </w:r>
-    </w:p>
-    <w:p>
-      <w:pPr>
-        <w:pStyle w:val="ListParagraph"/>
-        <w:numPr>
-          <w:ilvl w:val="1"/>
-          <w:numId w:val="4"/>
-        </w:numPr>
-      </w:pPr>
-      <w:r>
-        <w:t xml:space="preserve">Merging behaviours makes code complicated </w:t>
-      </w:r>
-    </w:p>
-    <w:p>
-      <w:pPr>
-        <w:pStyle w:val="ListParagraph"/>
-        <w:numPr>
-          <w:ilvl w:val="0"/>
-          <w:numId w:val="4"/>
-        </w:numPr>
-      </w:pPr>
-      <w:r>
-        <w:t xml:space="preserve"> Fewer parameters is better </w:t>
-      </w:r>
-    </w:p>
-    <w:p>
-      <w:pPr>
-        <w:pStyle w:val="ListParagraph"/>
-        <w:numPr>
-          <w:ilvl w:val="1"/>
-          <w:numId w:val="4"/>
-        </w:numPr>
-      </w:pPr>
-      <w:r>
-        <w:t xml:space="preserve">More parameters means you might have some bad functional cohesion </w:t>
-      </w:r>
-    </w:p>
-    <w:p>
-      <w:pPr>
-        <w:pStyle w:val="ListParagraph"/>
-        <w:numPr>
-          <w:ilvl w:val="1"/>
-          <w:numId w:val="4"/>
-        </w:numPr>
-      </w:pPr>
-      <w:r>
-        <w:t xml:space="preserve">Might be worthwhile splitting up the function </w:t>
-      </w:r>
-    </w:p>
-    <w:p>
-      <w:pPr>
-        <w:pStyle w:val="ListParagraph"/>
-        <w:numPr>
-          <w:ilvl w:val="0"/>
-          <w:numId w:val="4"/>
-        </w:numPr>
-      </w:pPr>
-      <w:r>
-        <w:t>Reduce Parameter Numbers solutions?</w:t>
-      </w:r>
-    </w:p>
-    <w:p>
-      <w:pPr>
-        <w:pStyle w:val="ListParagraph"/>
-        <w:numPr>
-          <w:ilvl w:val="1"/>
-          <w:numId w:val="4"/>
-        </w:numPr>
-      </w:pPr>
-      <w:r>
-        <w:t xml:space="preserve">May need to group related arguments into structures </w:t>
-      </w:r>
-    </w:p>
-    <w:p>
-      <w:pPr>
-        <w:pStyle w:val="ListParagraph"/>
-        <w:numPr>
-          <w:ilvl w:val="1"/>
-          <w:numId w:val="4"/>
-        </w:numPr>
-      </w:pPr>
-      <w:r>
-        <w:t xml:space="preserve">Don’t ‘force’ things, only group them if they’re related </w:t>
-      </w:r>
-    </w:p>
-    <w:p>
-      <w:pPr>
-        <w:pStyle w:val="ListParagraph"/>
-      </w:pPr>
-    </w:p>
-    <w:p>
-      <w:pPr>
-        <w:pStyle w:val="ListParagraph"/>
-      </w:pPr>
     </w:p>
     <w:p>
       <w:pPr>
@@ -893,21 +604,15 @@
           <w:rFonts w:ascii="Arial" w:hAnsi="Arial" w:cs="Arial"/>
           <w:color w:val="373A3C"/>
         </w:rPr>
-        <w:t>M1.2.3 - Function Guidelines</w:t>
-      </w:r>
-    </w:p>
-    <w:p>
-      <w:pPr>
-        <w:pStyle w:val="ListParagraph"/>
-      </w:pPr>
-      <w:r>
-        <w:t>Function Complexity:</w:t>
-      </w:r>
-    </w:p>
-    <w:p>
-      <w:pPr>
-        <w:pStyle w:val="ListParagraph"/>
-      </w:pPr>
+        <w:t>M1.2.1 - Well-Written Function</w:t>
+      </w:r>
+      <w:r>
+        <w:rPr>
+          <w:rFonts w:ascii="Arial" w:hAnsi="Arial" w:cs="Arial"/>
+          <w:color w:val="373A3C"/>
+        </w:rPr>
+        <w:t>s</w:t>
+      </w:r>
     </w:p>
     <w:p>
       <w:pPr>
@@ -918,7 +623,63 @@
         </w:numPr>
       </w:pPr>
       <w:r>
-        <w:t>Function length is the most obvious measure</w:t>
+        <w:t xml:space="preserve">Understandability </w:t>
+      </w:r>
+    </w:p>
+    <w:p>
+      <w:pPr>
+        <w:ind w:left="360"/>
+      </w:pPr>
+      <w:r>
+        <w:t>Debugging (high level):</w:t>
+      </w:r>
+    </w:p>
+    <w:p>
+      <w:pPr>
+        <w:pStyle w:val="ListParagraph"/>
+        <w:numPr>
+          <w:ilvl w:val="0"/>
+          <w:numId w:val="3"/>
+        </w:numPr>
+      </w:pPr>
+      <w:r>
+        <w:t>Function is written incorrectly</w:t>
+      </w:r>
+    </w:p>
+    <w:p>
+      <w:pPr>
+        <w:pStyle w:val="ListParagraph"/>
+        <w:numPr>
+          <w:ilvl w:val="1"/>
+          <w:numId w:val="3"/>
+        </w:numPr>
+      </w:pPr>
+      <w:r>
+        <w:t>Sorts a slice in the wrong order for example</w:t>
+      </w:r>
+    </w:p>
+    <w:p>
+      <w:pPr>
+        <w:pStyle w:val="ListParagraph"/>
+        <w:numPr>
+          <w:ilvl w:val="0"/>
+          <w:numId w:val="3"/>
+        </w:numPr>
+      </w:pPr>
+      <w:r>
+        <w:t>Data that the function uses is incorrect</w:t>
+      </w:r>
+    </w:p>
+    <w:p>
+      <w:pPr>
+        <w:pStyle w:val="ListParagraph"/>
+        <w:numPr>
+          <w:ilvl w:val="1"/>
+          <w:numId w:val="3"/>
+        </w:numPr>
+      </w:pPr>
+      <w:r>
+        <w:t xml:space="preserve">Sorts slice correctly, but slice has wrong elements in it </w:t>
       </w:r>
     </w:p>
     <w:p>
@@ -930,44 +691,93 @@
         </w:numPr>
       </w:pPr>
       <w:r>
-        <w:t xml:space="preserve">You want functions to be as simple as possible </w:t>
-      </w:r>
-    </w:p>
-    <w:p>
-      <w:pPr>
-        <w:ind w:left="360"/>
-        <w:rPr>
-          <w:b/>
-          <w:bCs/>
-        </w:rPr>
-      </w:pPr>
-      <w:r>
-        <w:rPr>
-          <w:b/>
-          <w:bCs/>
-        </w:rPr>
-        <w:t>Function Call Hierarchy:</w:t>
-      </w:r>
-    </w:p>
-    <w:p>
-      <w:pPr>
-        <w:ind w:left="360"/>
-        <w:rPr>
-          <w:b/>
-          <w:bCs/>
-        </w:rPr>
-      </w:pPr>
-      <w:r>
-        <w:rPr>
-          <w:b/>
-          <w:bCs/>
-        </w:rPr>
+        <w:t xml:space="preserve">Functions should be understandable, and data should be traceable </w:t>
+      </w:r>
+    </w:p>
+    <w:p>
+      <w:pPr>
+        <w:pStyle w:val="Heading4"/>
+        <w:shd w:val="clear" w:color="auto" w:fill="FFFFFF"/>
+        <w:spacing w:before="300" w:beforeAutospacing="0" w:after="300" w:afterAutospacing="0"/>
+        <w:rPr>
+          <w:rFonts w:ascii="Arial" w:hAnsi="Arial" w:cs="Arial"/>
+          <w:color w:val="373A3C"/>
+        </w:rPr>
+      </w:pPr>
+      <w:r>
+        <w:rPr>
+          <w:rFonts w:ascii="Arial" w:hAnsi="Arial" w:cs="Arial"/>
+          <w:color w:val="373A3C"/>
+        </w:rPr>
+        <w:t>M1.2.2 - Guidelines for Function</w:t>
+      </w:r>
+      <w:r>
+        <w:rPr>
+          <w:rFonts w:ascii="Arial" w:hAnsi="Arial" w:cs="Arial"/>
+          <w:color w:val="373A3C"/>
+        </w:rPr>
+        <w:t>s</w:t>
+      </w:r>
+    </w:p>
+    <w:p>
+      <w:pPr>
+        <w:pStyle w:val="ListParagraph"/>
+      </w:pPr>
+      <w:r>
         <w:lastRenderedPageBreak/>
+        <w:t>Types for making good functions:</w:t>
+      </w:r>
+    </w:p>
+    <w:p>
+      <w:pPr>
+        <w:pStyle w:val="ListParagraph"/>
+        <w:numPr>
+          <w:ilvl w:val="0"/>
+          <w:numId w:val="4"/>
+        </w:numPr>
+      </w:pPr>
+      <w:r>
+        <w:t>Function name</w:t>
+      </w:r>
+    </w:p>
+    <w:p>
+      <w:pPr>
+        <w:pStyle w:val="ListParagraph"/>
+        <w:numPr>
+          <w:ilvl w:val="1"/>
+          <w:numId w:val="4"/>
+        </w:numPr>
+      </w:pPr>
+      <w:r>
+        <w:t>Behaviour should be understood at a glance</w:t>
+      </w:r>
+    </w:p>
+    <w:p>
+      <w:pPr>
+        <w:pStyle w:val="ListParagraph"/>
+        <w:numPr>
+          <w:ilvl w:val="1"/>
+          <w:numId w:val="4"/>
+        </w:numPr>
+      </w:pPr>
+      <w:r>
+        <w:t xml:space="preserve">Parameter naming counts too </w:t>
+      </w:r>
+    </w:p>
+    <w:p>
+      <w:pPr>
+        <w:pStyle w:val="ListParagraph"/>
+        <w:numPr>
+          <w:ilvl w:val="1"/>
+          <w:numId w:val="4"/>
+        </w:numPr>
+      </w:pPr>
+      <w:r>
         <w:drawing>
-          <wp:inline distT="0" distB="0" distL="0" distR="0" wp14:anchorId="7C728C5A" wp14:editId="517F45DD">
-            <wp:extent cx="2991267" cy="2152950"/>
-            <wp:effectExtent l="0" t="0" r="0" b="0"/>
-            <wp:docPr id="11" name="Picture 11"/>
+          <wp:inline distT="0" distB="0" distL="0" distR="0" wp14:anchorId="19468465" wp14:editId="4151CF30">
+            <wp:extent cx="2686425" cy="981212"/>
+            <wp:effectExtent l="0" t="0" r="0" b="9525"/>
+            <wp:docPr id="10" name="Picture 10"/>
             <wp:cNvGraphicFramePr>
               <a:graphicFrameLocks xmlns:a="http://schemas.openxmlformats.org/drawingml/2006/main" noChangeAspect="1"/>
             </wp:cNvGraphicFramePr>
@@ -987,7 +797,1100 @@
                   <pic:spPr>
                     <a:xfrm>
                       <a:off x="0" y="0"/>
+                      <a:ext cx="2686425" cy="981212"/>
+                    </a:xfrm>
+                    <a:prstGeom prst="rect">
+                      <a:avLst/>
+                    </a:prstGeom>
+                  </pic:spPr>
+                </pic:pic>
+              </a:graphicData>
+            </a:graphic>
+          </wp:inline>
+        </w:drawing>
+      </w:r>
+      <w:r>
+        <w:t xml:space="preserve">Same function, one is more understandable </w:t>
+      </w:r>
+    </w:p>
+    <w:p>
+      <w:pPr>
+        <w:pStyle w:val="ListParagraph"/>
+        <w:numPr>
+          <w:ilvl w:val="0"/>
+          <w:numId w:val="4"/>
+        </w:numPr>
+      </w:pPr>
+      <w:r>
+        <w:t>Function should perform only one ‘operation’</w:t>
+      </w:r>
+    </w:p>
+    <w:p>
+      <w:pPr>
+        <w:pStyle w:val="ListParagraph"/>
+        <w:numPr>
+          <w:ilvl w:val="1"/>
+          <w:numId w:val="4"/>
+        </w:numPr>
+      </w:pPr>
+      <w:r>
+        <w:t xml:space="preserve">Operation depends on the context </w:t>
+      </w:r>
+    </w:p>
+    <w:p>
+      <w:pPr>
+        <w:pStyle w:val="ListParagraph"/>
+        <w:numPr>
+          <w:ilvl w:val="1"/>
+          <w:numId w:val="4"/>
+        </w:numPr>
+      </w:pPr>
+      <w:r>
+        <w:t xml:space="preserve">Merging behaviours makes code complicated </w:t>
+      </w:r>
+    </w:p>
+    <w:p>
+      <w:pPr>
+        <w:pStyle w:val="ListParagraph"/>
+        <w:numPr>
+          <w:ilvl w:val="0"/>
+          <w:numId w:val="4"/>
+        </w:numPr>
+      </w:pPr>
+      <w:r>
+        <w:t xml:space="preserve"> Fewer parameters is better </w:t>
+      </w:r>
+    </w:p>
+    <w:p>
+      <w:pPr>
+        <w:pStyle w:val="ListParagraph"/>
+        <w:numPr>
+          <w:ilvl w:val="1"/>
+          <w:numId w:val="4"/>
+        </w:numPr>
+      </w:pPr>
+      <w:r>
+        <w:t xml:space="preserve">More parameters means you might have some bad functional cohesion </w:t>
+      </w:r>
+    </w:p>
+    <w:p>
+      <w:pPr>
+        <w:pStyle w:val="ListParagraph"/>
+        <w:numPr>
+          <w:ilvl w:val="1"/>
+          <w:numId w:val="4"/>
+        </w:numPr>
+      </w:pPr>
+      <w:r>
+        <w:t xml:space="preserve">Might be worthwhile splitting up the function </w:t>
+      </w:r>
+    </w:p>
+    <w:p>
+      <w:pPr>
+        <w:pStyle w:val="ListParagraph"/>
+        <w:numPr>
+          <w:ilvl w:val="0"/>
+          <w:numId w:val="4"/>
+        </w:numPr>
+      </w:pPr>
+      <w:r>
+        <w:t>Reduce Parameter Numbers solutions?</w:t>
+      </w:r>
+    </w:p>
+    <w:p>
+      <w:pPr>
+        <w:pStyle w:val="ListParagraph"/>
+        <w:numPr>
+          <w:ilvl w:val="1"/>
+          <w:numId w:val="4"/>
+        </w:numPr>
+      </w:pPr>
+      <w:r>
+        <w:t xml:space="preserve">May need to group related arguments into structures </w:t>
+      </w:r>
+    </w:p>
+    <w:p>
+      <w:pPr>
+        <w:pStyle w:val="ListParagraph"/>
+        <w:numPr>
+          <w:ilvl w:val="1"/>
+          <w:numId w:val="4"/>
+        </w:numPr>
+      </w:pPr>
+      <w:r>
+        <w:t xml:space="preserve">Don’t ‘force’ things, only group them if they’re related </w:t>
+      </w:r>
+    </w:p>
+    <w:p>
+      <w:pPr>
+        <w:pStyle w:val="ListParagraph"/>
+      </w:pPr>
+    </w:p>
+    <w:p>
+      <w:pPr>
+        <w:pStyle w:val="ListParagraph"/>
+      </w:pPr>
+    </w:p>
+    <w:p>
+      <w:pPr>
+        <w:pStyle w:val="Heading4"/>
+        <w:shd w:val="clear" w:color="auto" w:fill="FFFFFF"/>
+        <w:spacing w:before="300" w:beforeAutospacing="0" w:after="300" w:afterAutospacing="0"/>
+        <w:rPr>
+          <w:rFonts w:ascii="Arial" w:hAnsi="Arial" w:cs="Arial"/>
+          <w:color w:val="373A3C"/>
+        </w:rPr>
+      </w:pPr>
+      <w:r>
+        <w:rPr>
+          <w:rFonts w:ascii="Arial" w:hAnsi="Arial" w:cs="Arial"/>
+          <w:color w:val="373A3C"/>
+        </w:rPr>
+        <w:t>M1.2.3 - Function Guidelines</w:t>
+      </w:r>
+    </w:p>
+    <w:p>
+      <w:pPr>
+        <w:pStyle w:val="ListParagraph"/>
+      </w:pPr>
+      <w:r>
+        <w:t>Function Complexity:</w:t>
+      </w:r>
+    </w:p>
+    <w:p>
+      <w:pPr>
+        <w:pStyle w:val="ListParagraph"/>
+      </w:pPr>
+    </w:p>
+    <w:p>
+      <w:pPr>
+        <w:pStyle w:val="ListParagraph"/>
+        <w:numPr>
+          <w:ilvl w:val="0"/>
+          <w:numId w:val="2"/>
+        </w:numPr>
+      </w:pPr>
+      <w:r>
+        <w:t>Function length is the most obvious measure</w:t>
+      </w:r>
+    </w:p>
+    <w:p>
+      <w:pPr>
+        <w:pStyle w:val="ListParagraph"/>
+        <w:numPr>
+          <w:ilvl w:val="0"/>
+          <w:numId w:val="2"/>
+        </w:numPr>
+      </w:pPr>
+      <w:r>
+        <w:t xml:space="preserve">You want functions to be as simple as possible </w:t>
+      </w:r>
+    </w:p>
+    <w:p>
+      <w:pPr>
+        <w:ind w:left="360"/>
+        <w:rPr>
+          <w:b/>
+          <w:bCs/>
+        </w:rPr>
+      </w:pPr>
+      <w:r>
+        <w:rPr>
+          <w:b/>
+          <w:bCs/>
+        </w:rPr>
+        <w:t>Function Call Hierarchy:</w:t>
+      </w:r>
+    </w:p>
+    <w:p>
+      <w:pPr>
+        <w:ind w:left="360"/>
+        <w:rPr>
+          <w:b/>
+          <w:bCs/>
+        </w:rPr>
+      </w:pPr>
+      <w:r>
+        <w:rPr>
+          <w:b/>
+          <w:bCs/>
+        </w:rPr>
+        <w:drawing>
+          <wp:inline distT="0" distB="0" distL="0" distR="0" wp14:anchorId="7C728C5A" wp14:editId="517F45DD">
+            <wp:extent cx="2991267" cy="2152950"/>
+            <wp:effectExtent l="0" t="0" r="0" b="0"/>
+            <wp:docPr id="11" name="Picture 11"/>
+            <wp:cNvGraphicFramePr>
+              <a:graphicFrameLocks xmlns:a="http://schemas.openxmlformats.org/drawingml/2006/main" noChangeAspect="1"/>
+            </wp:cNvGraphicFramePr>
+            <a:graphic xmlns:a="http://schemas.openxmlformats.org/drawingml/2006/main">
+              <a:graphicData uri="http://schemas.openxmlformats.org/drawingml/2006/picture">
+                <pic:pic xmlns:pic="http://schemas.openxmlformats.org/drawingml/2006/picture">
+                  <pic:nvPicPr>
+                    <pic:cNvPr id="1" name=""/>
+                    <pic:cNvPicPr/>
+                  </pic:nvPicPr>
+                  <pic:blipFill>
+                    <a:blip r:embed="rId14"/>
+                    <a:stretch>
+                      <a:fillRect/>
+                    </a:stretch>
+                  </pic:blipFill>
+                  <pic:spPr>
+                    <a:xfrm>
+                      <a:off x="0" y="0"/>
                       <a:ext cx="2991267" cy="2152950"/>
+                    </a:xfrm>
+                    <a:prstGeom prst="rect">
+                      <a:avLst/>
+                    </a:prstGeom>
+                  </pic:spPr>
+                </pic:pic>
+              </a:graphicData>
+            </a:graphic>
+          </wp:inline>
+        </w:drawing>
+      </w:r>
+    </w:p>
+    <w:p>
+      <w:pPr>
+        <w:ind w:left="360"/>
+        <w:rPr>
+          <w:b/>
+          <w:bCs/>
+        </w:rPr>
+      </w:pPr>
+      <w:r>
+        <w:rPr>
+          <w:b/>
+          <w:bCs/>
+        </w:rPr>
+        <w:t>Control-flow Complexity</w:t>
+      </w:r>
+    </w:p>
+    <w:p>
+      <w:pPr>
+        <w:pStyle w:val="ListParagraph"/>
+        <w:numPr>
+          <w:ilvl w:val="0"/>
+          <w:numId w:val="2"/>
+        </w:numPr>
+      </w:pPr>
+      <w:r>
+        <w:lastRenderedPageBreak/>
+        <w:t>Control-flow describes conditional paths</w:t>
+      </w:r>
+    </w:p>
+    <w:p>
+      <w:pPr>
+        <w:pStyle w:val="ListParagraph"/>
+        <w:numPr>
+          <w:ilvl w:val="1"/>
+          <w:numId w:val="2"/>
+        </w:numPr>
+      </w:pPr>
+      <w:r>
+        <w:t>If statements for examples create additional control paths</w:t>
+      </w:r>
+    </w:p>
+    <w:p>
+      <w:pPr>
+        <w:pStyle w:val="Heading4"/>
+        <w:shd w:val="clear" w:color="auto" w:fill="FFFFFF"/>
+        <w:spacing w:before="0" w:beforeAutospacing="0" w:after="0" w:afterAutospacing="0"/>
+        <w:rPr>
+          <w:rFonts w:ascii="Arial" w:hAnsi="Arial" w:cs="Arial"/>
+          <w:color w:val="373A3C"/>
+        </w:rPr>
+      </w:pPr>
+      <w:r>
+        <w:rPr>
+          <w:rFonts w:ascii="Arial" w:hAnsi="Arial" w:cs="Arial"/>
+          <w:color w:val="373A3C"/>
+        </w:rPr>
+        <w:t>Module 1 Quiz</w:t>
+      </w:r>
+    </w:p>
+    <w:p>
+      <w:r>
+        <w:drawing>
+          <wp:inline distT="0" distB="0" distL="0" distR="0" wp14:anchorId="1AECFE5E" wp14:editId="4D78D458">
+            <wp:extent cx="5943600" cy="4140200"/>
+            <wp:effectExtent l="0" t="0" r="0" b="0"/>
+            <wp:docPr id="12" name="Picture 12"/>
+            <wp:cNvGraphicFramePr>
+              <a:graphicFrameLocks xmlns:a="http://schemas.openxmlformats.org/drawingml/2006/main" noChangeAspect="1"/>
+            </wp:cNvGraphicFramePr>
+            <a:graphic xmlns:a="http://schemas.openxmlformats.org/drawingml/2006/main">
+              <a:graphicData uri="http://schemas.openxmlformats.org/drawingml/2006/picture">
+                <pic:pic xmlns:pic="http://schemas.openxmlformats.org/drawingml/2006/picture">
+                  <pic:nvPicPr>
+                    <pic:cNvPr id="1" name=""/>
+                    <pic:cNvPicPr/>
+                  </pic:nvPicPr>
+                  <pic:blipFill>
+                    <a:blip r:embed="rId15"/>
+                    <a:stretch>
+                      <a:fillRect/>
+                    </a:stretch>
+                  </pic:blipFill>
+                  <pic:spPr>
+                    <a:xfrm>
+                      <a:off x="0" y="0"/>
+                      <a:ext cx="5943600" cy="4140200"/>
+                    </a:xfrm>
+                    <a:prstGeom prst="rect">
+                      <a:avLst/>
+                    </a:prstGeom>
+                  </pic:spPr>
+                </pic:pic>
+              </a:graphicData>
+            </a:graphic>
+          </wp:inline>
+        </w:drawing>
+      </w:r>
+    </w:p>
+    <w:p>
+      <w:r>
+        <w:drawing>
+          <wp:inline distT="0" distB="0" distL="0" distR="0" wp14:anchorId="5F3D0545" wp14:editId="73A469BD">
+            <wp:extent cx="5943600" cy="3296285"/>
+            <wp:effectExtent l="0" t="0" r="0" b="0"/>
+            <wp:docPr id="13" name="Picture 13"/>
+            <wp:cNvGraphicFramePr>
+              <a:graphicFrameLocks xmlns:a="http://schemas.openxmlformats.org/drawingml/2006/main" noChangeAspect="1"/>
+            </wp:cNvGraphicFramePr>
+            <a:graphic xmlns:a="http://schemas.openxmlformats.org/drawingml/2006/main">
+              <a:graphicData uri="http://schemas.openxmlformats.org/drawingml/2006/picture">
+                <pic:pic xmlns:pic="http://schemas.openxmlformats.org/drawingml/2006/picture">
+                  <pic:nvPicPr>
+                    <pic:cNvPr id="1" name=""/>
+                    <pic:cNvPicPr/>
+                  </pic:nvPicPr>
+                  <pic:blipFill>
+                    <a:blip r:embed="rId16"/>
+                    <a:stretch>
+                      <a:fillRect/>
+                    </a:stretch>
+                  </pic:blipFill>
+                  <pic:spPr>
+                    <a:xfrm>
+                      <a:off x="0" y="0"/>
+                      <a:ext cx="5943600" cy="3296285"/>
+                    </a:xfrm>
+                    <a:prstGeom prst="rect">
+                      <a:avLst/>
+                    </a:prstGeom>
+                  </pic:spPr>
+                </pic:pic>
+              </a:graphicData>
+            </a:graphic>
+          </wp:inline>
+        </w:drawing>
+      </w:r>
+    </w:p>
+    <w:p/>
+    <w:p>
+      <w:pPr>
+        <w:pStyle w:val="Heading4"/>
+        <w:shd w:val="clear" w:color="auto" w:fill="FFFFFF"/>
+        <w:spacing w:before="300" w:beforeAutospacing="0" w:after="300" w:afterAutospacing="0"/>
+        <w:rPr>
+          <w:rFonts w:ascii="Arial" w:hAnsi="Arial" w:cs="Arial"/>
+          <w:color w:val="373A3C"/>
+        </w:rPr>
+      </w:pPr>
+      <w:r>
+        <w:rPr>
+          <w:rFonts w:ascii="Arial" w:hAnsi="Arial" w:cs="Arial"/>
+          <w:color w:val="373A3C"/>
+        </w:rPr>
+        <w:t>M2.1.1 - First-Class Values</w:t>
+      </w:r>
+    </w:p>
+    <w:p>
+      <w:r>
+        <w:t>Functions are First-class</w:t>
+      </w:r>
+    </w:p>
+    <w:p>
+      <w:pPr>
+        <w:pStyle w:val="ListParagraph"/>
+        <w:numPr>
+          <w:ilvl w:val="0"/>
+          <w:numId w:val="2"/>
+        </w:numPr>
+      </w:pPr>
+      <w:r>
+        <w:t>Functions can be treated like other types</w:t>
+      </w:r>
+    </w:p>
+    <w:p>
+      <w:pPr>
+        <w:pStyle w:val="ListParagraph"/>
+        <w:numPr>
+          <w:ilvl w:val="0"/>
+          <w:numId w:val="2"/>
+        </w:numPr>
+      </w:pPr>
+      <w:r>
+        <w:t>Variables can be declared with a function type</w:t>
+      </w:r>
+    </w:p>
+    <w:p>
+      <w:pPr>
+        <w:pStyle w:val="ListParagraph"/>
+        <w:numPr>
+          <w:ilvl w:val="0"/>
+          <w:numId w:val="2"/>
+        </w:numPr>
+      </w:pPr>
+      <w:r>
+        <w:t xml:space="preserve">Created dynamically </w:t>
+      </w:r>
+    </w:p>
+    <w:p>
+      <w:pPr>
+        <w:pStyle w:val="ListParagraph"/>
+        <w:numPr>
+          <w:ilvl w:val="0"/>
+          <w:numId w:val="2"/>
+        </w:numPr>
+      </w:pPr>
+      <w:r>
+        <w:t>Can be passed as arguments and returned as values</w:t>
+      </w:r>
+    </w:p>
+    <w:p>
+      <w:pPr>
+        <w:pStyle w:val="ListParagraph"/>
+        <w:numPr>
+          <w:ilvl w:val="0"/>
+          <w:numId w:val="2"/>
+        </w:numPr>
+      </w:pPr>
+      <w:r>
+        <w:t xml:space="preserve">Can be stored in data structures </w:t>
+      </w:r>
+    </w:p>
+    <w:p>
+      <w:r>
+        <w:t>Variables as Functions</w:t>
+      </w:r>
+    </w:p>
+    <w:p>
+      <w:pPr>
+        <w:pStyle w:val="ListParagraph"/>
+        <w:numPr>
+          <w:ilvl w:val="0"/>
+          <w:numId w:val="2"/>
+        </w:numPr>
+      </w:pPr>
+      <w:r>
+        <w:t>Declare, then variable acts like an alias.</w:t>
+      </w:r>
+    </w:p>
+    <w:p>
+      <w:r>
+        <w:drawing>
+          <wp:inline distT="0" distB="0" distL="0" distR="0" wp14:anchorId="68D41BB2" wp14:editId="2C376996">
+            <wp:extent cx="3543795" cy="3496163"/>
+            <wp:effectExtent l="0" t="0" r="0" b="9525"/>
+            <wp:docPr id="15" name="Picture 15"/>
+            <wp:cNvGraphicFramePr>
+              <a:graphicFrameLocks xmlns:a="http://schemas.openxmlformats.org/drawingml/2006/main" noChangeAspect="1"/>
+            </wp:cNvGraphicFramePr>
+            <a:graphic xmlns:a="http://schemas.openxmlformats.org/drawingml/2006/main">
+              <a:graphicData uri="http://schemas.openxmlformats.org/drawingml/2006/picture">
+                <pic:pic xmlns:pic="http://schemas.openxmlformats.org/drawingml/2006/picture">
+                  <pic:nvPicPr>
+                    <pic:cNvPr id="1" name=""/>
+                    <pic:cNvPicPr/>
+                  </pic:nvPicPr>
+                  <pic:blipFill>
+                    <a:blip r:embed="rId17"/>
+                    <a:stretch>
+                      <a:fillRect/>
+                    </a:stretch>
+                  </pic:blipFill>
+                  <pic:spPr>
+                    <a:xfrm>
+                      <a:off x="0" y="0"/>
+                      <a:ext cx="3543795" cy="3496163"/>
+                    </a:xfrm>
+                    <a:prstGeom prst="rect">
+                      <a:avLst/>
+                    </a:prstGeom>
+                  </pic:spPr>
+                </pic:pic>
+              </a:graphicData>
+            </a:graphic>
+          </wp:inline>
+        </w:drawing>
+      </w:r>
+    </w:p>
+    <w:p>
+      <w:r>
+        <w:drawing>
+          <wp:inline distT="0" distB="0" distL="0" distR="0" wp14:anchorId="225460C5" wp14:editId="1A11378A">
+            <wp:extent cx="1819288" cy="971557"/>
+            <wp:effectExtent l="0" t="0" r="9525" b="0"/>
+            <wp:docPr id="16" name="Picture 16"/>
+            <wp:cNvGraphicFramePr>
+              <a:graphicFrameLocks xmlns:a="http://schemas.openxmlformats.org/drawingml/2006/main" noChangeAspect="1"/>
+            </wp:cNvGraphicFramePr>
+            <a:graphic xmlns:a="http://schemas.openxmlformats.org/drawingml/2006/main">
+              <a:graphicData uri="http://schemas.openxmlformats.org/drawingml/2006/picture">
+                <pic:pic xmlns:pic="http://schemas.openxmlformats.org/drawingml/2006/picture">
+                  <pic:nvPicPr>
+                    <pic:cNvPr id="1" name=""/>
+                    <pic:cNvPicPr/>
+                  </pic:nvPicPr>
+                  <pic:blipFill>
+                    <a:blip r:embed="rId18"/>
+                    <a:stretch>
+                      <a:fillRect/>
+                    </a:stretch>
+                  </pic:blipFill>
+                  <pic:spPr>
+                    <a:xfrm>
+                      <a:off x="0" y="0"/>
+                      <a:ext cx="1819288" cy="971557"/>
+                    </a:xfrm>
+                    <a:prstGeom prst="rect">
+                      <a:avLst/>
+                    </a:prstGeom>
+                  </pic:spPr>
+                </pic:pic>
+              </a:graphicData>
+            </a:graphic>
+          </wp:inline>
+        </w:drawing>
+      </w:r>
+    </w:p>
+    <w:p>
+      <w:r>
+        <w:lastRenderedPageBreak/>
+        <w:drawing>
+          <wp:inline distT="0" distB="0" distL="0" distR="0" wp14:anchorId="1F5EA9C4" wp14:editId="0DA38CAA">
+            <wp:extent cx="3524742" cy="2476846"/>
+            <wp:effectExtent l="0" t="0" r="0" b="0"/>
+            <wp:docPr id="17" name="Picture 17"/>
+            <wp:cNvGraphicFramePr>
+              <a:graphicFrameLocks xmlns:a="http://schemas.openxmlformats.org/drawingml/2006/main" noChangeAspect="1"/>
+            </wp:cNvGraphicFramePr>
+            <a:graphic xmlns:a="http://schemas.openxmlformats.org/drawingml/2006/main">
+              <a:graphicData uri="http://schemas.openxmlformats.org/drawingml/2006/picture">
+                <pic:pic xmlns:pic="http://schemas.openxmlformats.org/drawingml/2006/picture">
+                  <pic:nvPicPr>
+                    <pic:cNvPr id="1" name=""/>
+                    <pic:cNvPicPr/>
+                  </pic:nvPicPr>
+                  <pic:blipFill>
+                    <a:blip r:embed="rId19"/>
+                    <a:stretch>
+                      <a:fillRect/>
+                    </a:stretch>
+                  </pic:blipFill>
+                  <pic:spPr>
+                    <a:xfrm>
+                      <a:off x="0" y="0"/>
+                      <a:ext cx="3524742" cy="2476846"/>
+                    </a:xfrm>
+                    <a:prstGeom prst="rect">
+                      <a:avLst/>
+                    </a:prstGeom>
+                  </pic:spPr>
+                </pic:pic>
+              </a:graphicData>
+            </a:graphic>
+          </wp:inline>
+        </w:drawing>
+      </w:r>
+    </w:p>
+    <w:p/>
+    <w:p>
+      <w:r>
+        <w:t xml:space="preserve">Anonymous Functions </w:t>
+      </w:r>
+      <w:r>
+        <w:sym w:font="Wingdings" w:char="F0E0"/>
+      </w:r>
+      <w:r>
+        <w:t xml:space="preserve"> Essentially the same thing as lambdas</w:t>
+      </w:r>
+    </w:p>
+    <w:p>
+      <w:r>
+        <w:drawing>
+          <wp:inline distT="0" distB="0" distL="0" distR="0" wp14:anchorId="61046B71" wp14:editId="019ACACF">
+            <wp:extent cx="3553321" cy="2086266"/>
+            <wp:effectExtent l="0" t="0" r="9525" b="9525"/>
+            <wp:docPr id="18" name="Picture 18"/>
+            <wp:cNvGraphicFramePr>
+              <a:graphicFrameLocks xmlns:a="http://schemas.openxmlformats.org/drawingml/2006/main" noChangeAspect="1"/>
+            </wp:cNvGraphicFramePr>
+            <a:graphic xmlns:a="http://schemas.openxmlformats.org/drawingml/2006/main">
+              <a:graphicData uri="http://schemas.openxmlformats.org/drawingml/2006/picture">
+                <pic:pic xmlns:pic="http://schemas.openxmlformats.org/drawingml/2006/picture">
+                  <pic:nvPicPr>
+                    <pic:cNvPr id="1" name=""/>
+                    <pic:cNvPicPr/>
+                  </pic:nvPicPr>
+                  <pic:blipFill>
+                    <a:blip r:embed="rId20"/>
+                    <a:stretch>
+                      <a:fillRect/>
+                    </a:stretch>
+                  </pic:blipFill>
+                  <pic:spPr>
+                    <a:xfrm>
+                      <a:off x="0" y="0"/>
+                      <a:ext cx="3553321" cy="2086266"/>
+                    </a:xfrm>
+                    <a:prstGeom prst="rect">
+                      <a:avLst/>
+                    </a:prstGeom>
+                  </pic:spPr>
+                </pic:pic>
+              </a:graphicData>
+            </a:graphic>
+          </wp:inline>
+        </w:drawing>
+      </w:r>
+    </w:p>
+    <w:p>
+      <w:pPr>
+        <w:pStyle w:val="Heading4"/>
+        <w:shd w:val="clear" w:color="auto" w:fill="FFFFFF"/>
+        <w:spacing w:before="300" w:beforeAutospacing="0" w:after="300" w:afterAutospacing="0"/>
+        <w:rPr>
+          <w:rFonts w:ascii="Arial" w:hAnsi="Arial" w:cs="Arial"/>
+          <w:color w:val="373A3C"/>
+        </w:rPr>
+      </w:pPr>
+      <w:r>
+        <w:rPr>
+          <w:rFonts w:ascii="Arial" w:hAnsi="Arial" w:cs="Arial"/>
+          <w:color w:val="373A3C"/>
+        </w:rPr>
+        <w:t>M2.1.2 - Returning Functions</w:t>
+      </w:r>
+    </w:p>
+    <w:p>
+      <w:r>
+        <w:t xml:space="preserve">Essentially you’d be looking at a function that creates a new function based on certain </w:t>
+      </w:r>
+      <w:r>
+        <w:t xml:space="preserve">input parameters </w:t>
+      </w:r>
+    </w:p>
+    <w:p>
+      <w:r>
+        <w:drawing>
+          <wp:inline distT="0" distB="0" distL="0" distR="0" wp14:anchorId="7EA8829F" wp14:editId="21A815C2">
+            <wp:extent cx="4172532" cy="2038635"/>
+            <wp:effectExtent l="0" t="0" r="0" b="0"/>
+            <wp:docPr id="19" name="Picture 19"/>
+            <wp:cNvGraphicFramePr>
+              <a:graphicFrameLocks xmlns:a="http://schemas.openxmlformats.org/drawingml/2006/main" noChangeAspect="1"/>
+            </wp:cNvGraphicFramePr>
+            <a:graphic xmlns:a="http://schemas.openxmlformats.org/drawingml/2006/main">
+              <a:graphicData uri="http://schemas.openxmlformats.org/drawingml/2006/picture">
+                <pic:pic xmlns:pic="http://schemas.openxmlformats.org/drawingml/2006/picture">
+                  <pic:nvPicPr>
+                    <pic:cNvPr id="1" name=""/>
+                    <pic:cNvPicPr/>
+                  </pic:nvPicPr>
+                  <pic:blipFill>
+                    <a:blip r:embed="rId21"/>
+                    <a:stretch>
+                      <a:fillRect/>
+                    </a:stretch>
+                  </pic:blipFill>
+                  <pic:spPr>
+                    <a:xfrm>
+                      <a:off x="0" y="0"/>
+                      <a:ext cx="4172532" cy="2038635"/>
+                    </a:xfrm>
+                    <a:prstGeom prst="rect">
+                      <a:avLst/>
+                    </a:prstGeom>
+                  </pic:spPr>
+                </pic:pic>
+              </a:graphicData>
+            </a:graphic>
+          </wp:inline>
+        </w:drawing>
+      </w:r>
+    </w:p>
+    <w:p>
+      <w:r>
+        <w:lastRenderedPageBreak/>
+        <w:drawing>
+          <wp:inline distT="0" distB="0" distL="0" distR="0" wp14:anchorId="1C326F43" wp14:editId="55E31F0D">
+            <wp:extent cx="3905795" cy="3867690"/>
+            <wp:effectExtent l="0" t="0" r="0" b="0"/>
+            <wp:docPr id="20" name="Picture 20"/>
+            <wp:cNvGraphicFramePr>
+              <a:graphicFrameLocks xmlns:a="http://schemas.openxmlformats.org/drawingml/2006/main" noChangeAspect="1"/>
+            </wp:cNvGraphicFramePr>
+            <a:graphic xmlns:a="http://schemas.openxmlformats.org/drawingml/2006/main">
+              <a:graphicData uri="http://schemas.openxmlformats.org/drawingml/2006/picture">
+                <pic:pic xmlns:pic="http://schemas.openxmlformats.org/drawingml/2006/picture">
+                  <pic:nvPicPr>
+                    <pic:cNvPr id="1" name=""/>
+                    <pic:cNvPicPr/>
+                  </pic:nvPicPr>
+                  <pic:blipFill>
+                    <a:blip r:embed="rId22"/>
+                    <a:stretch>
+                      <a:fillRect/>
+                    </a:stretch>
+                  </pic:blipFill>
+                  <pic:spPr>
+                    <a:xfrm>
+                      <a:off x="0" y="0"/>
+                      <a:ext cx="3905795" cy="3867690"/>
+                    </a:xfrm>
+                    <a:prstGeom prst="rect">
+                      <a:avLst/>
+                    </a:prstGeom>
+                  </pic:spPr>
+                </pic:pic>
+              </a:graphicData>
+            </a:graphic>
+          </wp:inline>
+        </w:drawing>
+      </w:r>
+    </w:p>
+    <w:p>
+      <w:r>
+        <w:drawing>
+          <wp:inline distT="0" distB="0" distL="0" distR="0" wp14:anchorId="591183E1" wp14:editId="0FFD3EFC">
+            <wp:extent cx="3943900" cy="3629532"/>
+            <wp:effectExtent l="0" t="0" r="0" b="9525"/>
+            <wp:docPr id="22" name="Picture 22"/>
+            <wp:cNvGraphicFramePr>
+              <a:graphicFrameLocks xmlns:a="http://schemas.openxmlformats.org/drawingml/2006/main" noChangeAspect="1"/>
+            </wp:cNvGraphicFramePr>
+            <a:graphic xmlns:a="http://schemas.openxmlformats.org/drawingml/2006/main">
+              <a:graphicData uri="http://schemas.openxmlformats.org/drawingml/2006/picture">
+                <pic:pic xmlns:pic="http://schemas.openxmlformats.org/drawingml/2006/picture">
+                  <pic:nvPicPr>
+                    <pic:cNvPr id="1" name=""/>
+                    <pic:cNvPicPr/>
+                  </pic:nvPicPr>
+                  <pic:blipFill>
+                    <a:blip r:embed="rId23"/>
+                    <a:stretch>
+                      <a:fillRect/>
+                    </a:stretch>
+                  </pic:blipFill>
+                  <pic:spPr>
+                    <a:xfrm>
+                      <a:off x="0" y="0"/>
+                      <a:ext cx="3943900" cy="3629532"/>
+                    </a:xfrm>
+                    <a:prstGeom prst="rect">
+                      <a:avLst/>
+                    </a:prstGeom>
+                  </pic:spPr>
+                </pic:pic>
+              </a:graphicData>
+            </a:graphic>
+          </wp:inline>
+        </w:drawing>
+      </w:r>
+    </w:p>
+    <w:p/>
+    <w:p>
+      <w:pPr>
+        <w:pStyle w:val="Heading4"/>
+        <w:shd w:val="clear" w:color="auto" w:fill="FFFFFF"/>
+        <w:spacing w:before="300" w:beforeAutospacing="0" w:after="300" w:afterAutospacing="0"/>
+        <w:rPr>
+          <w:rFonts w:ascii="Arial" w:hAnsi="Arial" w:cs="Arial"/>
+          <w:color w:val="373A3C"/>
+        </w:rPr>
+      </w:pPr>
+      <w:r>
+        <w:rPr>
+          <w:rFonts w:ascii="Arial" w:hAnsi="Arial" w:cs="Arial"/>
+          <w:color w:val="373A3C"/>
+        </w:rPr>
+        <w:lastRenderedPageBreak/>
+        <w:t>M2.2.2 - Variadic and Deferred</w:t>
+      </w:r>
+    </w:p>
+    <w:p>
+      <w:r>
+        <w:drawing>
+          <wp:inline distT="0" distB="0" distL="0" distR="0" wp14:anchorId="6F3728C3" wp14:editId="3223AADD">
+            <wp:extent cx="3991532" cy="3972479"/>
+            <wp:effectExtent l="0" t="0" r="9525" b="9525"/>
+            <wp:docPr id="23" name="Picture 23"/>
+            <wp:cNvGraphicFramePr>
+              <a:graphicFrameLocks xmlns:a="http://schemas.openxmlformats.org/drawingml/2006/main" noChangeAspect="1"/>
+            </wp:cNvGraphicFramePr>
+            <a:graphic xmlns:a="http://schemas.openxmlformats.org/drawingml/2006/main">
+              <a:graphicData uri="http://schemas.openxmlformats.org/drawingml/2006/picture">
+                <pic:pic xmlns:pic="http://schemas.openxmlformats.org/drawingml/2006/picture">
+                  <pic:nvPicPr>
+                    <pic:cNvPr id="1" name=""/>
+                    <pic:cNvPicPr/>
+                  </pic:nvPicPr>
+                  <pic:blipFill>
+                    <a:blip r:embed="rId24"/>
+                    <a:stretch>
+                      <a:fillRect/>
+                    </a:stretch>
+                  </pic:blipFill>
+                  <pic:spPr>
+                    <a:xfrm>
+                      <a:off x="0" y="0"/>
+                      <a:ext cx="3991532" cy="3972479"/>
+                    </a:xfrm>
+                    <a:prstGeom prst="rect">
+                      <a:avLst/>
+                    </a:prstGeom>
+                  </pic:spPr>
+                </pic:pic>
+              </a:graphicData>
+            </a:graphic>
+          </wp:inline>
+        </w:drawing>
+      </w:r>
+    </w:p>
+    <w:p>
+      <w:r>
+        <w:drawing>
+          <wp:inline distT="0" distB="0" distL="0" distR="0" wp14:anchorId="5BA22194" wp14:editId="75EF0799">
+            <wp:extent cx="3581900" cy="2953162"/>
+            <wp:effectExtent l="0" t="0" r="0" b="0"/>
+            <wp:docPr id="24" name="Picture 24"/>
+            <wp:cNvGraphicFramePr>
+              <a:graphicFrameLocks xmlns:a="http://schemas.openxmlformats.org/drawingml/2006/main" noChangeAspect="1"/>
+            </wp:cNvGraphicFramePr>
+            <a:graphic xmlns:a="http://schemas.openxmlformats.org/drawingml/2006/main">
+              <a:graphicData uri="http://schemas.openxmlformats.org/drawingml/2006/picture">
+                <pic:pic xmlns:pic="http://schemas.openxmlformats.org/drawingml/2006/picture">
+                  <pic:nvPicPr>
+                    <pic:cNvPr id="1" name=""/>
+                    <pic:cNvPicPr/>
+                  </pic:nvPicPr>
+                  <pic:blipFill>
+                    <a:blip r:embed="rId25"/>
+                    <a:stretch>
+                      <a:fillRect/>
+                    </a:stretch>
+                  </pic:blipFill>
+                  <pic:spPr>
+                    <a:xfrm>
+                      <a:off x="0" y="0"/>
+                      <a:ext cx="3581900" cy="2953162"/>
+                    </a:xfrm>
+                    <a:prstGeom prst="rect">
+                      <a:avLst/>
+                    </a:prstGeom>
+                  </pic:spPr>
+                </pic:pic>
+              </a:graphicData>
+            </a:graphic>
+          </wp:inline>
+        </w:drawing>
+      </w:r>
+    </w:p>
+    <w:p>
+      <w:r>
+        <w:t>Essentially, you’re saying execute the deferred function when the surrounding function’s (the one it’s within) execution is complete.</w:t>
+      </w:r>
+    </w:p>
+    <w:p/>
+    <w:p>
+      <w:r>
+        <w:lastRenderedPageBreak/>
+        <w:drawing>
+          <wp:inline distT="0" distB="0" distL="0" distR="0" wp14:anchorId="339A8A4E" wp14:editId="4AB8B0F8">
+            <wp:extent cx="3372321" cy="2124371"/>
+            <wp:effectExtent l="0" t="0" r="0" b="0"/>
+            <wp:docPr id="25" name="Picture 25"/>
+            <wp:cNvGraphicFramePr>
+              <a:graphicFrameLocks xmlns:a="http://schemas.openxmlformats.org/drawingml/2006/main" noChangeAspect="1"/>
+            </wp:cNvGraphicFramePr>
+            <a:graphic xmlns:a="http://schemas.openxmlformats.org/drawingml/2006/main">
+              <a:graphicData uri="http://schemas.openxmlformats.org/drawingml/2006/picture">
+                <pic:pic xmlns:pic="http://schemas.openxmlformats.org/drawingml/2006/picture">
+                  <pic:nvPicPr>
+                    <pic:cNvPr id="1" name=""/>
+                    <pic:cNvPicPr/>
+                  </pic:nvPicPr>
+                  <pic:blipFill>
+                    <a:blip r:embed="rId26"/>
+                    <a:stretch>
+                      <a:fillRect/>
+                    </a:stretch>
+                  </pic:blipFill>
+                  <pic:spPr>
+                    <a:xfrm>
+                      <a:off x="0" y="0"/>
+                      <a:ext cx="3372321" cy="2124371"/>
+                    </a:xfrm>
+                    <a:prstGeom prst="rect">
+                      <a:avLst/>
+                    </a:prstGeom>
+                  </pic:spPr>
+                </pic:pic>
+              </a:graphicData>
+            </a:graphic>
+          </wp:inline>
+        </w:drawing>
+      </w:r>
+    </w:p>
+    <w:p>
+      <w:r>
+        <w:t>By the time the deferred statement is executed, I = 3, but 2 will be printed since it was 2 when arguments were evaluated.</w:t>
+      </w:r>
+    </w:p>
+    <w:p/>
+    <w:p>
+      <w:pPr>
+        <w:pStyle w:val="Heading2"/>
+        <w:shd w:val="clear" w:color="auto" w:fill="FFFFFF"/>
+        <w:spacing w:before="0"/>
+        <w:rPr>
+          <w:rFonts w:ascii="Arial" w:hAnsi="Arial" w:cs="Arial"/>
+          <w:color w:val="373A3C"/>
+        </w:rPr>
+      </w:pPr>
+      <w:r>
+        <w:rPr>
+          <w:rFonts w:ascii="Arial" w:hAnsi="Arial" w:cs="Arial"/>
+          <w:color w:val="373A3C"/>
+        </w:rPr>
+        <w:t>Module 2 Quiz</w:t>
+      </w:r>
+    </w:p>
+    <w:p>
+      <w:r>
+        <w:drawing>
+          <wp:inline distT="0" distB="0" distL="0" distR="0" wp14:anchorId="2D27CEFE" wp14:editId="4687B8F2">
+            <wp:extent cx="4052887" cy="3677042"/>
+            <wp:effectExtent l="0" t="0" r="5080" b="0"/>
+            <wp:docPr id="26" name="Picture 26"/>
+            <wp:cNvGraphicFramePr>
+              <a:graphicFrameLocks xmlns:a="http://schemas.openxmlformats.org/drawingml/2006/main" noChangeAspect="1"/>
+            </wp:cNvGraphicFramePr>
+            <a:graphic xmlns:a="http://schemas.openxmlformats.org/drawingml/2006/main">
+              <a:graphicData uri="http://schemas.openxmlformats.org/drawingml/2006/picture">
+                <pic:pic xmlns:pic="http://schemas.openxmlformats.org/drawingml/2006/picture">
+                  <pic:nvPicPr>
+                    <pic:cNvPr id="1" name=""/>
+                    <pic:cNvPicPr/>
+                  </pic:nvPicPr>
+                  <pic:blipFill>
+                    <a:blip r:embed="rId27"/>
+                    <a:stretch>
+                      <a:fillRect/>
+                    </a:stretch>
+                  </pic:blipFill>
+                  <pic:spPr>
+                    <a:xfrm>
+                      <a:off x="0" y="0"/>
+                      <a:ext cx="4055301" cy="3679232"/>
+                    </a:xfrm>
+                    <a:prstGeom prst="rect">
+                      <a:avLst/>
+                    </a:prstGeom>
+                  </pic:spPr>
+                </pic:pic>
+              </a:graphicData>
+            </a:graphic>
+          </wp:inline>
+        </w:drawing>
+      </w:r>
+    </w:p>
+    <w:p/>
+    <w:p/>
+    <w:p>
+      <w:r>
+        <w:t xml:space="preserve">Q4 excluded – no correct answers presented </w:t>
+      </w:r>
+    </w:p>
+    <w:p>
+      <w:r>
+        <w:lastRenderedPageBreak/>
+        <w:drawing>
+          <wp:inline distT="0" distB="0" distL="0" distR="0" wp14:anchorId="7592A745" wp14:editId="79E3DB4A">
+            <wp:extent cx="4110355" cy="2932167"/>
+            <wp:effectExtent l="0" t="0" r="4445" b="1905"/>
+            <wp:docPr id="27" name="Picture 27"/>
+            <wp:cNvGraphicFramePr>
+              <a:graphicFrameLocks xmlns:a="http://schemas.openxmlformats.org/drawingml/2006/main" noChangeAspect="1"/>
+            </wp:cNvGraphicFramePr>
+            <a:graphic xmlns:a="http://schemas.openxmlformats.org/drawingml/2006/main">
+              <a:graphicData uri="http://schemas.openxmlformats.org/drawingml/2006/picture">
+                <pic:pic xmlns:pic="http://schemas.openxmlformats.org/drawingml/2006/picture">
+                  <pic:nvPicPr>
+                    <pic:cNvPr id="1" name=""/>
+                    <pic:cNvPicPr/>
+                  </pic:nvPicPr>
+                  <pic:blipFill rotWithShape="1">
+                    <a:blip r:embed="rId28"/>
+                    <a:srcRect t="23960"/>
+                    <a:stretch/>
+                  </pic:blipFill>
+                  <pic:spPr bwMode="auto">
+                    <a:xfrm>
+                      <a:off x="0" y="0"/>
+                      <a:ext cx="4117303" cy="2937123"/>
+                    </a:xfrm>
+                    <a:prstGeom prst="rect">
+                      <a:avLst/>
+                    </a:prstGeom>
+                    <a:ln>
+                      <a:noFill/>
+                    </a:ln>
+                    <a:extLst>
+                      <a:ext uri="{53640926-AAD7-44D8-BBD7-CCE9431645EC}">
+                        <a14:shadowObscured xmlns:a14="http://schemas.microsoft.com/office/drawing/2010/main"/>
+                      </a:ext>
+                    </a:extLst>
+                  </pic:spPr>
+                </pic:pic>
+              </a:graphicData>
+            </a:graphic>
+          </wp:inline>
+        </w:drawing>
+      </w:r>
+    </w:p>
+    <w:p>
+      <w:r>
+        <w:drawing>
+          <wp:inline distT="0" distB="0" distL="0" distR="0" wp14:anchorId="29A83BE6" wp14:editId="2A52C535">
+            <wp:extent cx="5943600" cy="3394710"/>
+            <wp:effectExtent l="0" t="0" r="0" b="0"/>
+            <wp:docPr id="28" name="Picture 28"/>
+            <wp:cNvGraphicFramePr>
+              <a:graphicFrameLocks xmlns:a="http://schemas.openxmlformats.org/drawingml/2006/main" noChangeAspect="1"/>
+            </wp:cNvGraphicFramePr>
+            <a:graphic xmlns:a="http://schemas.openxmlformats.org/drawingml/2006/main">
+              <a:graphicData uri="http://schemas.openxmlformats.org/drawingml/2006/picture">
+                <pic:pic xmlns:pic="http://schemas.openxmlformats.org/drawingml/2006/picture">
+                  <pic:nvPicPr>
+                    <pic:cNvPr id="1" name=""/>
+                    <pic:cNvPicPr/>
+                  </pic:nvPicPr>
+                  <pic:blipFill>
+                    <a:blip r:embed="rId29"/>
+                    <a:stretch>
+                      <a:fillRect/>
+                    </a:stretch>
+                  </pic:blipFill>
+                  <pic:spPr>
+                    <a:xfrm>
+                      <a:off x="0" y="0"/>
+                      <a:ext cx="5943600" cy="3394710"/>
                     </a:xfrm>
                     <a:prstGeom prst="rect">
                       <a:avLst/>
@@ -1205,7 +2108,7 @@
         <w:rFonts w:ascii="Calibri" w:eastAsiaTheme="minorHAnsi" w:hAnsi="Calibri" w:cs="Calibri" w:hint="default"/>
       </w:rPr>
     </w:lvl>
-    <w:lvl w:ilvl="1" w:tplc="10090003" w:tentative="1">
+    <w:lvl w:ilvl="1" w:tplc="10090003">
       <w:start w:val="1"/>
       <w:numFmt w:val="bullet"/>
       <w:lvlText w:val="o"/>
@@ -1828,6 +2731,29 @@
     <w:name w:val="Normal"/>
     <w:qFormat/>
   </w:style>
+  <w:style w:type="paragraph" w:styleId="Heading2">
+    <w:name w:val="heading 2"/>
+    <w:basedOn w:val="Normal"/>
+    <w:next w:val="Normal"/>
+    <w:link w:val="Heading2Char"/>
+    <w:uiPriority w:val="9"/>
+    <w:semiHidden/>
+    <w:unhideWhenUsed/>
+    <w:qFormat/>
+    <w:rsid w:val="003E7586"/>
+    <w:pPr>
+      <w:keepNext/>
+      <w:keepLines/>
+      <w:spacing w:before="40" w:after="0"/>
+      <w:outlineLvl w:val="1"/>
+    </w:pPr>
+    <w:rPr>
+      <w:rFonts w:asciiTheme="majorHAnsi" w:eastAsiaTheme="majorEastAsia" w:hAnsiTheme="majorHAnsi" w:cstheme="majorBidi"/>
+      <w:color w:val="2F5496" w:themeColor="accent1" w:themeShade="BF"/>
+      <w:sz w:val="26"/>
+      <w:szCs w:val="26"/>
+    </w:rPr>
+  </w:style>
   <w:style w:type="paragraph" w:styleId="Heading4">
     <w:name w:val="heading 4"/>
     <w:basedOn w:val="Normal"/>
@@ -1899,6 +2825,20 @@
       <w:ind w:left="720"/>
       <w:contextualSpacing/>
     </w:pPr>
+  </w:style>
+  <w:style w:type="character" w:customStyle="1" w:styleId="Heading2Char">
+    <w:name w:val="Heading 2 Char"/>
+    <w:basedOn w:val="DefaultParagraphFont"/>
+    <w:link w:val="Heading2"/>
+    <w:uiPriority w:val="9"/>
+    <w:semiHidden/>
+    <w:rsid w:val="003E7586"/>
+    <w:rPr>
+      <w:rFonts w:asciiTheme="majorHAnsi" w:eastAsiaTheme="majorEastAsia" w:hAnsiTheme="majorHAnsi" w:cstheme="majorBidi"/>
+      <w:color w:val="2F5496" w:themeColor="accent1" w:themeShade="BF"/>
+      <w:sz w:val="26"/>
+      <w:szCs w:val="26"/>
+    </w:rPr>
   </w:style>
 </w:styles>
 </file>

</xml_diff>

<commit_message>
Course2Week3 Go Classes, Encapsulation, and Point Receivers
</commit_message>
<xml_diff>
--- a/Course2/Notes.docx
+++ b/Course2/Notes.docx
@@ -457,7 +457,15 @@
     </w:p>
     <w:p>
       <w:r>
-        <w:t>Pass as pointer (messy, more challenging – doesn’t scale well ):</w:t>
+        <w:t xml:space="preserve">Pass as pointer (messy, more challenging – doesn’t scale </w:t>
+      </w:r>
+      <w:proofErr w:type="gramStart"/>
+      <w:r>
+        <w:t>well )</w:t>
+      </w:r>
+      <w:proofErr w:type="gramEnd"/>
+      <w:r>
+        <w:t>:</w:t>
       </w:r>
     </w:p>
     <w:p>
@@ -749,8 +757,13 @@
         </w:numPr>
       </w:pPr>
       <w:r>
-        <w:t>Behaviour should be understood at a glance</w:t>
-      </w:r>
+        <w:t xml:space="preserve">Behaviour should be understood </w:t>
+      </w:r>
+      <w:proofErr w:type="gramStart"/>
+      <w:r>
+        <w:t>at a glance</w:t>
+      </w:r>
+      <w:proofErr w:type="gramEnd"/>
     </w:p>
     <w:p>
       <w:pPr>
@@ -858,7 +871,15 @@
         </w:numPr>
       </w:pPr>
       <w:r>
-        <w:t xml:space="preserve"> Fewer parameters is better </w:t>
+        <w:t xml:space="preserve"> Fewer parameters </w:t>
+      </w:r>
+      <w:proofErr w:type="gramStart"/>
+      <w:r>
+        <w:t>is</w:t>
+      </w:r>
+      <w:proofErr w:type="gramEnd"/>
+      <w:r>
+        <w:t xml:space="preserve"> better </w:t>
       </w:r>
     </w:p>
     <w:p>
@@ -870,7 +891,15 @@
         </w:numPr>
       </w:pPr>
       <w:r>
-        <w:t xml:space="preserve">More parameters means you might have some bad functional cohesion </w:t>
+        <w:t xml:space="preserve">More parameters </w:t>
+      </w:r>
+      <w:proofErr w:type="gramStart"/>
+      <w:r>
+        <w:t>means</w:t>
+      </w:r>
+      <w:proofErr w:type="gramEnd"/>
+      <w:r>
+        <w:t xml:space="preserve"> you might have some bad functional cohesion </w:t>
       </w:r>
     </w:p>
     <w:p>
@@ -917,8 +946,13 @@
           <w:numId w:val="4"/>
         </w:numPr>
       </w:pPr>
-      <w:r>
-        <w:t xml:space="preserve">Don’t ‘force’ things, only group them if they’re related </w:t>
+      <w:proofErr w:type="gramStart"/>
+      <w:r>
+        <w:t>Don’t</w:t>
+      </w:r>
+      <w:proofErr w:type="gramEnd"/>
+      <w:r>
+        <w:t xml:space="preserve"> ‘force’ things, only group them if they’re related </w:t>
       </w:r>
     </w:p>
     <w:p>
@@ -1478,8 +1512,13 @@
       </w:r>
     </w:p>
     <w:p>
-      <w:r>
-        <w:t xml:space="preserve">Essentially you’d be looking at a function that creates a new function based on certain </w:t>
+      <w:proofErr w:type="gramStart"/>
+      <w:r>
+        <w:t>Essentially</w:t>
+      </w:r>
+      <w:proofErr w:type="gramEnd"/>
+      <w:r>
+        <w:t xml:space="preserve"> you’d be looking at a function that creates a new function based on certain </w:t>
       </w:r>
       <w:r>
         <w:t xml:space="preserve">input parameters </w:t>
@@ -1703,7 +1742,15 @@
     </w:p>
     <w:p>
       <w:r>
-        <w:t>Essentially, you’re saying execute the deferred function when the surrounding function’s (the one it’s within) execution is complete.</w:t>
+        <w:t xml:space="preserve">Essentially, </w:t>
+      </w:r>
+      <w:proofErr w:type="gramStart"/>
+      <w:r>
+        <w:t>you’re</w:t>
+      </w:r>
+      <w:proofErr w:type="gramEnd"/>
+      <w:r>
+        <w:t xml:space="preserve"> saying execute the deferred function when the surrounding function’s (the one it’s within) execution is complete.</w:t>
       </w:r>
     </w:p>
     <w:p/>
@@ -1755,19 +1802,9 @@
     <w:p/>
     <w:p>
       <w:pPr>
-        <w:pStyle w:val="Heading2"/>
-        <w:shd w:val="clear" w:color="auto" w:fill="FFFFFF"/>
-        <w:spacing w:before="0"/>
-        <w:rPr>
-          <w:rFonts w:ascii="Arial" w:hAnsi="Arial" w:cs="Arial"/>
-          <w:color w:val="373A3C"/>
-        </w:rPr>
-      </w:pPr>
-      <w:r>
-        <w:rPr>
-          <w:rFonts w:ascii="Arial" w:hAnsi="Arial" w:cs="Arial"/>
-          <w:color w:val="373A3C"/>
-        </w:rPr>
+        <w:pStyle w:val="Heading4"/>
+      </w:pPr>
+      <w:r>
         <w:t>Module 2 Quiz</w:t>
       </w:r>
     </w:p>
@@ -1903,6 +1940,864 @@
         </w:drawing>
       </w:r>
     </w:p>
+    <w:p/>
+    <w:p>
+      <w:pPr>
+        <w:pStyle w:val="Heading4"/>
+        <w:shd w:val="clear" w:color="auto" w:fill="FFFFFF"/>
+        <w:spacing w:before="300" w:beforeAutospacing="0" w:after="300" w:afterAutospacing="0"/>
+        <w:rPr>
+          <w:rFonts w:ascii="Arial" w:hAnsi="Arial" w:cs="Arial"/>
+          <w:color w:val="373A3C"/>
+        </w:rPr>
+      </w:pPr>
+      <w:r>
+        <w:rPr>
+          <w:rFonts w:ascii="Arial" w:hAnsi="Arial" w:cs="Arial"/>
+          <w:color w:val="373A3C"/>
+        </w:rPr>
+        <w:t>M3.1.1 - Classes and Encapsulation</w:t>
+      </w:r>
+    </w:p>
+    <w:p>
+      <w:r>
+        <w:lastRenderedPageBreak/>
+        <w:drawing>
+          <wp:inline distT="0" distB="0" distL="0" distR="0" wp14:anchorId="6EC6FD66" wp14:editId="62F422F8">
+            <wp:extent cx="3153215" cy="3419952"/>
+            <wp:effectExtent l="0" t="0" r="9525" b="9525"/>
+            <wp:docPr id="30" name="Picture 30"/>
+            <wp:cNvGraphicFramePr>
+              <a:graphicFrameLocks xmlns:a="http://schemas.openxmlformats.org/drawingml/2006/main" noChangeAspect="1"/>
+            </wp:cNvGraphicFramePr>
+            <a:graphic xmlns:a="http://schemas.openxmlformats.org/drawingml/2006/main">
+              <a:graphicData uri="http://schemas.openxmlformats.org/drawingml/2006/picture">
+                <pic:pic xmlns:pic="http://schemas.openxmlformats.org/drawingml/2006/picture">
+                  <pic:nvPicPr>
+                    <pic:cNvPr id="1" name=""/>
+                    <pic:cNvPicPr/>
+                  </pic:nvPicPr>
+                  <pic:blipFill>
+                    <a:blip r:embed="rId30"/>
+                    <a:stretch>
+                      <a:fillRect/>
+                    </a:stretch>
+                  </pic:blipFill>
+                  <pic:spPr>
+                    <a:xfrm>
+                      <a:off x="0" y="0"/>
+                      <a:ext cx="3153215" cy="3419952"/>
+                    </a:xfrm>
+                    <a:prstGeom prst="rect">
+                      <a:avLst/>
+                    </a:prstGeom>
+                  </pic:spPr>
+                </pic:pic>
+              </a:graphicData>
+            </a:graphic>
+          </wp:inline>
+        </w:drawing>
+      </w:r>
+    </w:p>
+    <w:p/>
+    <w:p>
+      <w:pPr>
+        <w:pStyle w:val="Heading4"/>
+        <w:shd w:val="clear" w:color="auto" w:fill="FFFFFF"/>
+        <w:spacing w:before="300" w:beforeAutospacing="0" w:after="300" w:afterAutospacing="0"/>
+        <w:rPr>
+          <w:rFonts w:ascii="Arial" w:hAnsi="Arial" w:cs="Arial"/>
+          <w:color w:val="373A3C"/>
+        </w:rPr>
+      </w:pPr>
+      <w:r>
+        <w:rPr>
+          <w:rFonts w:ascii="Arial" w:hAnsi="Arial" w:cs="Arial"/>
+          <w:color w:val="373A3C"/>
+        </w:rPr>
+        <w:t>M3.1.2 - Support for Classes (1</w:t>
+      </w:r>
+      <w:r>
+        <w:rPr>
+          <w:rFonts w:ascii="Arial" w:hAnsi="Arial" w:cs="Arial"/>
+          <w:color w:val="373A3C"/>
+        </w:rPr>
+        <w:t>)</w:t>
+      </w:r>
+    </w:p>
+    <w:p>
+      <w:r>
+        <w:t xml:space="preserve">Go does not have a class keyword </w:t>
+      </w:r>
+    </w:p>
+    <w:p>
+      <w:r>
+        <w:t xml:space="preserve">Go uses receiver types and standard dot notation </w:t>
+      </w:r>
+    </w:p>
+    <w:p>
+      <w:r>
+        <w:drawing>
+          <wp:inline distT="0" distB="0" distL="0" distR="0" wp14:anchorId="6642EA86" wp14:editId="302C0114">
+            <wp:extent cx="2848373" cy="1619476"/>
+            <wp:effectExtent l="0" t="0" r="9525" b="0"/>
+            <wp:docPr id="31" name="Picture 31"/>
+            <wp:cNvGraphicFramePr>
+              <a:graphicFrameLocks xmlns:a="http://schemas.openxmlformats.org/drawingml/2006/main" noChangeAspect="1"/>
+            </wp:cNvGraphicFramePr>
+            <a:graphic xmlns:a="http://schemas.openxmlformats.org/drawingml/2006/main">
+              <a:graphicData uri="http://schemas.openxmlformats.org/drawingml/2006/picture">
+                <pic:pic xmlns:pic="http://schemas.openxmlformats.org/drawingml/2006/picture">
+                  <pic:nvPicPr>
+                    <pic:cNvPr id="1" name=""/>
+                    <pic:cNvPicPr/>
+                  </pic:nvPicPr>
+                  <pic:blipFill>
+                    <a:blip r:embed="rId31"/>
+                    <a:stretch>
+                      <a:fillRect/>
+                    </a:stretch>
+                  </pic:blipFill>
+                  <pic:spPr>
+                    <a:xfrm>
+                      <a:off x="0" y="0"/>
+                      <a:ext cx="2848373" cy="1619476"/>
+                    </a:xfrm>
+                    <a:prstGeom prst="rect">
+                      <a:avLst/>
+                    </a:prstGeom>
+                  </pic:spPr>
+                </pic:pic>
+              </a:graphicData>
+            </a:graphic>
+          </wp:inline>
+        </w:drawing>
+      </w:r>
+    </w:p>
+    <w:p>
+      <w:proofErr w:type="spellStart"/>
+      <w:r>
+        <w:t>MyInt</w:t>
+      </w:r>
+      <w:proofErr w:type="spellEnd"/>
+      <w:r>
+        <w:t xml:space="preserve"> will be the receiver type </w:t>
+      </w:r>
+    </w:p>
+    <w:p>
+      <w:pPr>
+        <w:pStyle w:val="Heading4"/>
+        <w:shd w:val="clear" w:color="auto" w:fill="FFFFFF"/>
+        <w:spacing w:before="300" w:beforeAutospacing="0" w:after="300" w:afterAutospacing="0"/>
+        <w:rPr>
+          <w:rFonts w:ascii="Arial" w:hAnsi="Arial" w:cs="Arial"/>
+          <w:color w:val="373A3C"/>
+        </w:rPr>
+      </w:pPr>
+      <w:r>
+        <w:rPr>
+          <w:rFonts w:ascii="Arial" w:hAnsi="Arial" w:cs="Arial"/>
+          <w:color w:val="373A3C"/>
+        </w:rPr>
+        <w:t>M3.1.3 - Support for Classes (2)</w:t>
+      </w:r>
+    </w:p>
+    <w:p>
+      <w:r>
+        <w:t xml:space="preserve">The important thing to note is that with GO, you </w:t>
+      </w:r>
+      <w:proofErr w:type="gramStart"/>
+      <w:r>
+        <w:t>don’t</w:t>
+      </w:r>
+      <w:proofErr w:type="gramEnd"/>
+      <w:r>
+        <w:t xml:space="preserve"> have classes, you have receiver types </w:t>
+      </w:r>
+    </w:p>
+    <w:p>
+      <w:r>
+        <w:sym w:font="Wingdings" w:char="F0E0"/>
+      </w:r>
+      <w:r>
+        <w:t xml:space="preserve"> You know what the </w:t>
+      </w:r>
+      <w:proofErr w:type="spellStart"/>
+      <w:r>
+        <w:t>gameplan</w:t>
+      </w:r>
+      <w:proofErr w:type="spellEnd"/>
+      <w:r>
+        <w:t xml:space="preserve"> </w:t>
+      </w:r>
+      <w:proofErr w:type="spellStart"/>
+      <w:r>
+        <w:t>gotta</w:t>
+      </w:r>
+      <w:proofErr w:type="spellEnd"/>
+      <w:r>
+        <w:t xml:space="preserve"> be – using structs</w:t>
+      </w:r>
+    </w:p>
+    <w:p>
+      <w:r>
+        <w:lastRenderedPageBreak/>
+        <w:drawing>
+          <wp:inline distT="0" distB="0" distL="0" distR="0" wp14:anchorId="581C9227" wp14:editId="4B38BFCF">
+            <wp:extent cx="2347805" cy="1123950"/>
+            <wp:effectExtent l="0" t="0" r="0" b="0"/>
+            <wp:docPr id="32" name="Picture 32"/>
+            <wp:cNvGraphicFramePr>
+              <a:graphicFrameLocks xmlns:a="http://schemas.openxmlformats.org/drawingml/2006/main" noChangeAspect="1"/>
+            </wp:cNvGraphicFramePr>
+            <a:graphic xmlns:a="http://schemas.openxmlformats.org/drawingml/2006/main">
+              <a:graphicData uri="http://schemas.openxmlformats.org/drawingml/2006/picture">
+                <pic:pic xmlns:pic="http://schemas.openxmlformats.org/drawingml/2006/picture">
+                  <pic:nvPicPr>
+                    <pic:cNvPr id="1" name=""/>
+                    <pic:cNvPicPr/>
+                  </pic:nvPicPr>
+                  <pic:blipFill>
+                    <a:blip r:embed="rId32"/>
+                    <a:stretch>
+                      <a:fillRect/>
+                    </a:stretch>
+                  </pic:blipFill>
+                  <pic:spPr>
+                    <a:xfrm>
+                      <a:off x="0" y="0"/>
+                      <a:ext cx="2350541" cy="1125260"/>
+                    </a:xfrm>
+                    <a:prstGeom prst="rect">
+                      <a:avLst/>
+                    </a:prstGeom>
+                  </pic:spPr>
+                </pic:pic>
+              </a:graphicData>
+            </a:graphic>
+          </wp:inline>
+        </w:drawing>
+      </w:r>
+    </w:p>
+    <w:p>
+      <w:r>
+        <w:drawing>
+          <wp:inline distT="0" distB="0" distL="0" distR="0" wp14:anchorId="0A31FE70" wp14:editId="0859B057">
+            <wp:extent cx="3848100" cy="2298530"/>
+            <wp:effectExtent l="0" t="0" r="0" b="6985"/>
+            <wp:docPr id="35" name="Picture 35"/>
+            <wp:cNvGraphicFramePr>
+              <a:graphicFrameLocks xmlns:a="http://schemas.openxmlformats.org/drawingml/2006/main" noChangeAspect="1"/>
+            </wp:cNvGraphicFramePr>
+            <a:graphic xmlns:a="http://schemas.openxmlformats.org/drawingml/2006/main">
+              <a:graphicData uri="http://schemas.openxmlformats.org/drawingml/2006/picture">
+                <pic:pic xmlns:pic="http://schemas.openxmlformats.org/drawingml/2006/picture">
+                  <pic:nvPicPr>
+                    <pic:cNvPr id="1" name=""/>
+                    <pic:cNvPicPr/>
+                  </pic:nvPicPr>
+                  <pic:blipFill>
+                    <a:blip r:embed="rId33"/>
+                    <a:stretch>
+                      <a:fillRect/>
+                    </a:stretch>
+                  </pic:blipFill>
+                  <pic:spPr>
+                    <a:xfrm>
+                      <a:off x="0" y="0"/>
+                      <a:ext cx="3854143" cy="2302140"/>
+                    </a:xfrm>
+                    <a:prstGeom prst="rect">
+                      <a:avLst/>
+                    </a:prstGeom>
+                  </pic:spPr>
+                </pic:pic>
+              </a:graphicData>
+            </a:graphic>
+          </wp:inline>
+        </w:drawing>
+      </w:r>
+    </w:p>
+    <w:p>
+      <w:r>
+        <w:t>Highlighted is essentially your equivalent to ‘self’</w:t>
+      </w:r>
+      <w:r>
+        <w:t xml:space="preserve"> … implicit passing </w:t>
+      </w:r>
+    </w:p>
+    <w:p/>
+    <w:p/>
+    <w:p>
+      <w:pPr>
+        <w:pStyle w:val="Heading4"/>
+      </w:pPr>
+      <w:r>
+        <w:t>M3.2.1 - Encapsulation</w:t>
+      </w:r>
+    </w:p>
+    <w:p>
+      <w:r>
+        <w:t xml:space="preserve">Controlling Access </w:t>
+      </w:r>
+    </w:p>
+    <w:p>
+      <w:pPr>
+        <w:pStyle w:val="ListParagraph"/>
+        <w:numPr>
+          <w:ilvl w:val="0"/>
+          <w:numId w:val="2"/>
+        </w:numPr>
+      </w:pPr>
+      <w:r>
+        <w:t xml:space="preserve">Define public functions to allow access to hidden data </w:t>
+      </w:r>
+    </w:p>
+    <w:p>
+      <w:pPr>
+        <w:pStyle w:val="ListParagraph"/>
+        <w:numPr>
+          <w:ilvl w:val="0"/>
+          <w:numId w:val="2"/>
+        </w:numPr>
+      </w:pPr>
+      <w:r>
+        <w:t>Want to give access to data, but only in the way we define</w:t>
+      </w:r>
+    </w:p>
+    <w:p>
+      <w:pPr>
+        <w:pStyle w:val="ListParagraph"/>
+        <w:numPr>
+          <w:ilvl w:val="0"/>
+          <w:numId w:val="2"/>
+        </w:numPr>
+      </w:pPr>
+      <w:r>
+        <w:lastRenderedPageBreak/>
+        <w:drawing>
+          <wp:inline distT="0" distB="0" distL="0" distR="0" wp14:anchorId="4F6A3403" wp14:editId="2D8F1D15">
+            <wp:extent cx="5943600" cy="3673475"/>
+            <wp:effectExtent l="0" t="0" r="0" b="3175"/>
+            <wp:docPr id="37" name="Picture 37"/>
+            <wp:cNvGraphicFramePr>
+              <a:graphicFrameLocks xmlns:a="http://schemas.openxmlformats.org/drawingml/2006/main" noChangeAspect="1"/>
+            </wp:cNvGraphicFramePr>
+            <a:graphic xmlns:a="http://schemas.openxmlformats.org/drawingml/2006/main">
+              <a:graphicData uri="http://schemas.openxmlformats.org/drawingml/2006/picture">
+                <pic:pic xmlns:pic="http://schemas.openxmlformats.org/drawingml/2006/picture">
+                  <pic:nvPicPr>
+                    <pic:cNvPr id="1" name=""/>
+                    <pic:cNvPicPr/>
+                  </pic:nvPicPr>
+                  <pic:blipFill>
+                    <a:blip r:embed="rId34"/>
+                    <a:stretch>
+                      <a:fillRect/>
+                    </a:stretch>
+                  </pic:blipFill>
+                  <pic:spPr>
+                    <a:xfrm>
+                      <a:off x="0" y="0"/>
+                      <a:ext cx="5943600" cy="3673475"/>
+                    </a:xfrm>
+                    <a:prstGeom prst="rect">
+                      <a:avLst/>
+                    </a:prstGeom>
+                  </pic:spPr>
+                </pic:pic>
+              </a:graphicData>
+            </a:graphic>
+          </wp:inline>
+        </w:drawing>
+      </w:r>
+    </w:p>
+    <w:p>
+      <w:pPr>
+        <w:pStyle w:val="ListParagraph"/>
+        <w:numPr>
+          <w:ilvl w:val="0"/>
+          <w:numId w:val="2"/>
+        </w:numPr>
+      </w:pPr>
+      <w:r>
+        <w:lastRenderedPageBreak/>
+        <w:drawing>
+          <wp:inline distT="0" distB="0" distL="0" distR="0" wp14:anchorId="32160B3E" wp14:editId="39996E51">
+            <wp:extent cx="5943600" cy="5302885"/>
+            <wp:effectExtent l="0" t="0" r="0" b="0"/>
+            <wp:docPr id="38" name="Picture 38"/>
+            <wp:cNvGraphicFramePr>
+              <a:graphicFrameLocks xmlns:a="http://schemas.openxmlformats.org/drawingml/2006/main" noChangeAspect="1"/>
+            </wp:cNvGraphicFramePr>
+            <a:graphic xmlns:a="http://schemas.openxmlformats.org/drawingml/2006/main">
+              <a:graphicData uri="http://schemas.openxmlformats.org/drawingml/2006/picture">
+                <pic:pic xmlns:pic="http://schemas.openxmlformats.org/drawingml/2006/picture">
+                  <pic:nvPicPr>
+                    <pic:cNvPr id="1" name=""/>
+                    <pic:cNvPicPr/>
+                  </pic:nvPicPr>
+                  <pic:blipFill>
+                    <a:blip r:embed="rId35"/>
+                    <a:stretch>
+                      <a:fillRect/>
+                    </a:stretch>
+                  </pic:blipFill>
+                  <pic:spPr>
+                    <a:xfrm>
+                      <a:off x="0" y="0"/>
+                      <a:ext cx="5943600" cy="5302885"/>
+                    </a:xfrm>
+                    <a:prstGeom prst="rect">
+                      <a:avLst/>
+                    </a:prstGeom>
+                  </pic:spPr>
+                </pic:pic>
+              </a:graphicData>
+            </a:graphic>
+          </wp:inline>
+        </w:drawing>
+      </w:r>
+    </w:p>
+    <w:p>
+      <w:pPr>
+        <w:pStyle w:val="ListParagraph"/>
+        <w:numPr>
+          <w:ilvl w:val="0"/>
+          <w:numId w:val="2"/>
+        </w:numPr>
+      </w:pPr>
+      <w:r>
+        <w:t xml:space="preserve">To make your methods public, you just need to start with a capital letter </w:t>
+      </w:r>
+    </w:p>
+    <w:p>
+      <w:pPr>
+        <w:pStyle w:val="ListParagraph"/>
+        <w:numPr>
+          <w:ilvl w:val="1"/>
+          <w:numId w:val="2"/>
+        </w:numPr>
+      </w:pPr>
+      <w:r>
+        <w:t xml:space="preserve">Look at </w:t>
+      </w:r>
+      <w:proofErr w:type="spellStart"/>
+      <w:r>
+        <w:t>InitMe</w:t>
+      </w:r>
+      <w:proofErr w:type="spellEnd"/>
+      <w:r>
+        <w:t xml:space="preserve">, </w:t>
+      </w:r>
+      <w:proofErr w:type="spellStart"/>
+      <w:r>
+        <w:t>PrintMe</w:t>
+      </w:r>
+      <w:proofErr w:type="spellEnd"/>
+      <w:r>
+        <w:t>, Scale</w:t>
+      </w:r>
+    </w:p>
+    <w:p>
+      <w:pPr>
+        <w:pStyle w:val="ListParagraph"/>
+        <w:numPr>
+          <w:ilvl w:val="0"/>
+          <w:numId w:val="2"/>
+        </w:numPr>
+      </w:pPr>
+      <w:r>
+        <w:lastRenderedPageBreak/>
+        <w:drawing>
+          <wp:inline distT="0" distB="0" distL="0" distR="0" wp14:anchorId="25D91E19" wp14:editId="59C03A33">
+            <wp:extent cx="5943600" cy="2963545"/>
+            <wp:effectExtent l="0" t="0" r="0" b="8255"/>
+            <wp:docPr id="39" name="Picture 39"/>
+            <wp:cNvGraphicFramePr>
+              <a:graphicFrameLocks xmlns:a="http://schemas.openxmlformats.org/drawingml/2006/main" noChangeAspect="1"/>
+            </wp:cNvGraphicFramePr>
+            <a:graphic xmlns:a="http://schemas.openxmlformats.org/drawingml/2006/main">
+              <a:graphicData uri="http://schemas.openxmlformats.org/drawingml/2006/picture">
+                <pic:pic xmlns:pic="http://schemas.openxmlformats.org/drawingml/2006/picture">
+                  <pic:nvPicPr>
+                    <pic:cNvPr id="1" name=""/>
+                    <pic:cNvPicPr/>
+                  </pic:nvPicPr>
+                  <pic:blipFill>
+                    <a:blip r:embed="rId36"/>
+                    <a:stretch>
+                      <a:fillRect/>
+                    </a:stretch>
+                  </pic:blipFill>
+                  <pic:spPr>
+                    <a:xfrm>
+                      <a:off x="0" y="0"/>
+                      <a:ext cx="5943600" cy="2963545"/>
+                    </a:xfrm>
+                    <a:prstGeom prst="rect">
+                      <a:avLst/>
+                    </a:prstGeom>
+                  </pic:spPr>
+                </pic:pic>
+              </a:graphicData>
+            </a:graphic>
+          </wp:inline>
+        </w:drawing>
+      </w:r>
+    </w:p>
+    <w:p>
+      <w:pPr>
+        <w:pStyle w:val="ListParagraph"/>
+        <w:numPr>
+          <w:ilvl w:val="0"/>
+          <w:numId w:val="2"/>
+        </w:numPr>
+      </w:pPr>
+      <w:r>
+        <w:drawing>
+          <wp:inline distT="0" distB="0" distL="0" distR="0" wp14:anchorId="1C6999E4" wp14:editId="1A418A3C">
+            <wp:extent cx="4791744" cy="3115110"/>
+            <wp:effectExtent l="0" t="0" r="8890" b="9525"/>
+            <wp:docPr id="40" name="Picture 40"/>
+            <wp:cNvGraphicFramePr>
+              <a:graphicFrameLocks xmlns:a="http://schemas.openxmlformats.org/drawingml/2006/main" noChangeAspect="1"/>
+            </wp:cNvGraphicFramePr>
+            <a:graphic xmlns:a="http://schemas.openxmlformats.org/drawingml/2006/main">
+              <a:graphicData uri="http://schemas.openxmlformats.org/drawingml/2006/picture">
+                <pic:pic xmlns:pic="http://schemas.openxmlformats.org/drawingml/2006/picture">
+                  <pic:nvPicPr>
+                    <pic:cNvPr id="1" name=""/>
+                    <pic:cNvPicPr/>
+                  </pic:nvPicPr>
+                  <pic:blipFill>
+                    <a:blip r:embed="rId37"/>
+                    <a:stretch>
+                      <a:fillRect/>
+                    </a:stretch>
+                  </pic:blipFill>
+                  <pic:spPr>
+                    <a:xfrm>
+                      <a:off x="0" y="0"/>
+                      <a:ext cx="4791744" cy="3115110"/>
+                    </a:xfrm>
+                    <a:prstGeom prst="rect">
+                      <a:avLst/>
+                    </a:prstGeom>
+                  </pic:spPr>
+                </pic:pic>
+              </a:graphicData>
+            </a:graphic>
+          </wp:inline>
+        </w:drawing>
+      </w:r>
+    </w:p>
+    <w:p/>
+    <w:p/>
+    <w:p>
+      <w:pPr>
+        <w:pStyle w:val="Heading4"/>
+      </w:pPr>
+      <w:r>
+        <w:t>M3.2.2 - Point Receivers</w:t>
+      </w:r>
+    </w:p>
+    <w:p>
+      <w:r>
+        <w:t>Limitations:</w:t>
+      </w:r>
+    </w:p>
+    <w:p>
+      <w:pPr>
+        <w:pStyle w:val="ListParagraph"/>
+        <w:numPr>
+          <w:ilvl w:val="0"/>
+          <w:numId w:val="2"/>
+        </w:numPr>
+      </w:pPr>
+      <w:r>
+        <w:t>Receiver type is implicitly passed</w:t>
+      </w:r>
+    </w:p>
+    <w:p>
+      <w:pPr>
+        <w:pStyle w:val="ListParagraph"/>
+        <w:numPr>
+          <w:ilvl w:val="0"/>
+          <w:numId w:val="2"/>
+        </w:numPr>
+      </w:pPr>
+      <w:r>
+        <w:t xml:space="preserve">Method cannot modify the data inside the receiver object </w:t>
+      </w:r>
+    </w:p>
+    <w:p>
+      <w:pPr>
+        <w:pStyle w:val="ListParagraph"/>
+        <w:numPr>
+          <w:ilvl w:val="0"/>
+          <w:numId w:val="2"/>
+        </w:numPr>
+      </w:pPr>
+      <w:r>
+        <w:lastRenderedPageBreak/>
+        <w:drawing>
+          <wp:inline distT="0" distB="0" distL="0" distR="0" wp14:anchorId="5D56CFA3" wp14:editId="66689AF2">
+            <wp:extent cx="3057952" cy="1428949"/>
+            <wp:effectExtent l="0" t="0" r="9525" b="0"/>
+            <wp:docPr id="41" name="Picture 41"/>
+            <wp:cNvGraphicFramePr>
+              <a:graphicFrameLocks xmlns:a="http://schemas.openxmlformats.org/drawingml/2006/main" noChangeAspect="1"/>
+            </wp:cNvGraphicFramePr>
+            <a:graphic xmlns:a="http://schemas.openxmlformats.org/drawingml/2006/main">
+              <a:graphicData uri="http://schemas.openxmlformats.org/drawingml/2006/picture">
+                <pic:pic xmlns:pic="http://schemas.openxmlformats.org/drawingml/2006/picture">
+                  <pic:nvPicPr>
+                    <pic:cNvPr id="1" name=""/>
+                    <pic:cNvPicPr/>
+                  </pic:nvPicPr>
+                  <pic:blipFill>
+                    <a:blip r:embed="rId38"/>
+                    <a:stretch>
+                      <a:fillRect/>
+                    </a:stretch>
+                  </pic:blipFill>
+                  <pic:spPr>
+                    <a:xfrm>
+                      <a:off x="0" y="0"/>
+                      <a:ext cx="3057952" cy="1428949"/>
+                    </a:xfrm>
+                    <a:prstGeom prst="rect">
+                      <a:avLst/>
+                    </a:prstGeom>
+                  </pic:spPr>
+                </pic:pic>
+              </a:graphicData>
+            </a:graphic>
+          </wp:inline>
+        </w:drawing>
+      </w:r>
+      <w:r>
+        <w:t xml:space="preserve">This </w:t>
+      </w:r>
+      <w:proofErr w:type="gramStart"/>
+      <w:r>
+        <w:t>can’t</w:t>
+      </w:r>
+      <w:proofErr w:type="gramEnd"/>
+      <w:r>
+        <w:t xml:space="preserve"> change the actual value inside p1</w:t>
+      </w:r>
+    </w:p>
+    <w:p>
+      <w:pPr>
+        <w:pStyle w:val="ListParagraph"/>
+        <w:numPr>
+          <w:ilvl w:val="0"/>
+          <w:numId w:val="2"/>
+        </w:numPr>
+      </w:pPr>
+      <w:r>
+        <w:t xml:space="preserve">Lots of copying </w:t>
+      </w:r>
+    </w:p>
+    <w:p>
+      <w:pPr>
+        <w:pStyle w:val="ListParagraph"/>
+        <w:numPr>
+          <w:ilvl w:val="0"/>
+          <w:numId w:val="2"/>
+        </w:numPr>
+      </w:pPr>
+      <w:r>
+        <w:drawing>
+          <wp:inline distT="0" distB="0" distL="0" distR="0" wp14:anchorId="64C297AB" wp14:editId="184161DA">
+            <wp:extent cx="2962688" cy="1648055"/>
+            <wp:effectExtent l="0" t="0" r="9525" b="9525"/>
+            <wp:docPr id="42" name="Picture 42"/>
+            <wp:cNvGraphicFramePr>
+              <a:graphicFrameLocks xmlns:a="http://schemas.openxmlformats.org/drawingml/2006/main" noChangeAspect="1"/>
+            </wp:cNvGraphicFramePr>
+            <a:graphic xmlns:a="http://schemas.openxmlformats.org/drawingml/2006/main">
+              <a:graphicData uri="http://schemas.openxmlformats.org/drawingml/2006/picture">
+                <pic:pic xmlns:pic="http://schemas.openxmlformats.org/drawingml/2006/picture">
+                  <pic:nvPicPr>
+                    <pic:cNvPr id="1" name=""/>
+                    <pic:cNvPicPr/>
+                  </pic:nvPicPr>
+                  <pic:blipFill>
+                    <a:blip r:embed="rId39"/>
+                    <a:stretch>
+                      <a:fillRect/>
+                    </a:stretch>
+                  </pic:blipFill>
+                  <pic:spPr>
+                    <a:xfrm>
+                      <a:off x="0" y="0"/>
+                      <a:ext cx="2962688" cy="1648055"/>
+                    </a:xfrm>
+                    <a:prstGeom prst="rect">
+                      <a:avLst/>
+                    </a:prstGeom>
+                  </pic:spPr>
+                </pic:pic>
+              </a:graphicData>
+            </a:graphic>
+          </wp:inline>
+        </w:drawing>
+      </w:r>
+    </w:p>
+    <w:p>
+      <w:pPr>
+        <w:pStyle w:val="ListParagraph"/>
+        <w:numPr>
+          <w:ilvl w:val="0"/>
+          <w:numId w:val="2"/>
+        </w:numPr>
+      </w:pPr>
+      <w:r>
+        <w:t>Solution is to pass by pointer!</w:t>
+      </w:r>
+    </w:p>
+    <w:p>
+      <w:pPr>
+        <w:pStyle w:val="ListParagraph"/>
+        <w:numPr>
+          <w:ilvl w:val="0"/>
+          <w:numId w:val="2"/>
+        </w:numPr>
+      </w:pPr>
+      <w:r>
+        <w:drawing>
+          <wp:inline distT="0" distB="0" distL="0" distR="0" wp14:anchorId="1CA1278A" wp14:editId="6D769ED0">
+            <wp:extent cx="3334215" cy="2057687"/>
+            <wp:effectExtent l="0" t="0" r="0" b="0"/>
+            <wp:docPr id="43" name="Picture 43"/>
+            <wp:cNvGraphicFramePr>
+              <a:graphicFrameLocks xmlns:a="http://schemas.openxmlformats.org/drawingml/2006/main" noChangeAspect="1"/>
+            </wp:cNvGraphicFramePr>
+            <a:graphic xmlns:a="http://schemas.openxmlformats.org/drawingml/2006/main">
+              <a:graphicData uri="http://schemas.openxmlformats.org/drawingml/2006/picture">
+                <pic:pic xmlns:pic="http://schemas.openxmlformats.org/drawingml/2006/picture">
+                  <pic:nvPicPr>
+                    <pic:cNvPr id="1" name=""/>
+                    <pic:cNvPicPr/>
+                  </pic:nvPicPr>
+                  <pic:blipFill>
+                    <a:blip r:embed="rId40"/>
+                    <a:stretch>
+                      <a:fillRect/>
+                    </a:stretch>
+                  </pic:blipFill>
+                  <pic:spPr>
+                    <a:xfrm>
+                      <a:off x="0" y="0"/>
+                      <a:ext cx="3334215" cy="2057687"/>
+                    </a:xfrm>
+                    <a:prstGeom prst="rect">
+                      <a:avLst/>
+                    </a:prstGeom>
+                  </pic:spPr>
+                </pic:pic>
+              </a:graphicData>
+            </a:graphic>
+          </wp:inline>
+        </w:drawing>
+      </w:r>
+    </w:p>
+    <w:p>
+      <w:pPr>
+        <w:pStyle w:val="Heading4"/>
+        <w:shd w:val="clear" w:color="auto" w:fill="FFFFFF"/>
+        <w:spacing w:before="300" w:beforeAutospacing="0" w:after="300" w:afterAutospacing="0"/>
+        <w:rPr>
+          <w:rFonts w:ascii="Arial" w:hAnsi="Arial" w:cs="Arial"/>
+          <w:color w:val="373A3C"/>
+        </w:rPr>
+      </w:pPr>
+      <w:r>
+        <w:rPr>
+          <w:rFonts w:ascii="Arial" w:hAnsi="Arial" w:cs="Arial"/>
+          <w:color w:val="373A3C"/>
+        </w:rPr>
+        <w:t>M3.2.3 - Point Receivers, Referencing, Dereferencing</w:t>
+      </w:r>
+    </w:p>
+    <w:p>
+      <w:r>
+        <w:lastRenderedPageBreak/>
+        <w:drawing>
+          <wp:inline distT="0" distB="0" distL="0" distR="0" wp14:anchorId="794D3947" wp14:editId="05A0FF17">
+            <wp:extent cx="5943600" cy="2724785"/>
+            <wp:effectExtent l="0" t="0" r="0" b="0"/>
+            <wp:docPr id="44" name="Picture 44"/>
+            <wp:cNvGraphicFramePr>
+              <a:graphicFrameLocks xmlns:a="http://schemas.openxmlformats.org/drawingml/2006/main" noChangeAspect="1"/>
+            </wp:cNvGraphicFramePr>
+            <a:graphic xmlns:a="http://schemas.openxmlformats.org/drawingml/2006/main">
+              <a:graphicData uri="http://schemas.openxmlformats.org/drawingml/2006/picture">
+                <pic:pic xmlns:pic="http://schemas.openxmlformats.org/drawingml/2006/picture">
+                  <pic:nvPicPr>
+                    <pic:cNvPr id="1" name=""/>
+                    <pic:cNvPicPr/>
+                  </pic:nvPicPr>
+                  <pic:blipFill>
+                    <a:blip r:embed="rId41"/>
+                    <a:stretch>
+                      <a:fillRect/>
+                    </a:stretch>
+                  </pic:blipFill>
+                  <pic:spPr>
+                    <a:xfrm>
+                      <a:off x="0" y="0"/>
+                      <a:ext cx="5943600" cy="2724785"/>
+                    </a:xfrm>
+                    <a:prstGeom prst="rect">
+                      <a:avLst/>
+                    </a:prstGeom>
+                  </pic:spPr>
+                </pic:pic>
+              </a:graphicData>
+            </a:graphic>
+          </wp:inline>
+        </w:drawing>
+      </w:r>
+    </w:p>
+    <w:p>
+      <w:r>
+        <w:t xml:space="preserve">Golang </w:t>
+      </w:r>
+      <w:proofErr w:type="gramStart"/>
+      <w:r>
+        <w:t>doesn’t</w:t>
+      </w:r>
+      <w:proofErr w:type="gramEnd"/>
+      <w:r>
+        <w:t xml:space="preserve"> want you to dereference in these cases </w:t>
+      </w:r>
+      <w:r>
+        <w:rPr>
+          <mc:AlternateContent>
+            <mc:Choice Requires="w16se"/>
+            <mc:Fallback>
+              <w:rFonts w:ascii="Segoe UI Emoji" w:eastAsia="Segoe UI Emoji" w:hAnsi="Segoe UI Emoji" w:cs="Segoe UI Emoji"/>
+            </mc:Fallback>
+          </mc:AlternateContent>
+        </w:rPr>
+        <mc:AlternateContent>
+          <mc:Choice Requires="w16se">
+            <w16se:symEx w16se:font="Segoe UI Emoji" w16se:char="1F60A"/>
+          </mc:Choice>
+          <mc:Fallback>
+            <w:t>😊</w:t>
+          </mc:Fallback>
+        </mc:AlternateContent>
+      </w:r>
+      <w:r>
+        <w:t xml:space="preserve"> </w:t>
+      </w:r>
+    </w:p>
+    <w:p/>
     <w:sectPr>
       <w:pgSz w:w="12240" w:h="15840"/>
       <w:pgMar w:top="1440" w:right="1440" w:bottom="1440" w:left="1440" w:header="708" w:footer="708" w:gutter="0"/>
@@ -1918,7 +2813,7 @@
   <w:abstractNum w:abstractNumId="0" w15:restartNumberingAfterBreak="0">
     <w:nsid w:val="27E41727"/>
     <w:multiLevelType w:val="hybridMultilevel"/>
-    <w:tmpl w:val="16480990"/>
+    <w:tmpl w:val="ABC29FC2"/>
     <w:lvl w:ilvl="0" w:tplc="10090011">
       <w:start w:val="1"/>
       <w:numFmt w:val="decimal"/>
@@ -1940,14 +2835,17 @@
         <w:ind w:left="1440" w:hanging="360"/>
       </w:pPr>
     </w:lvl>
-    <w:lvl w:ilvl="2" w:tplc="1009001B" w:tentative="1">
+    <w:lvl w:ilvl="2" w:tplc="3CBEBE36">
       <w:start w:val="1"/>
-      <w:numFmt w:val="lowerRoman"/>
-      <w:lvlText w:val="%3."/>
-      <w:lvlJc w:val="right"/>
-      <w:pPr>
-        <w:ind w:left="2160" w:hanging="180"/>
-      </w:pPr>
+      <w:numFmt w:val="bullet"/>
+      <w:lvlText w:val=""/>
+      <w:lvlJc w:val="left"/>
+      <w:pPr>
+        <w:ind w:left="2340" w:hanging="360"/>
+      </w:pPr>
+      <w:rPr>
+        <w:rFonts w:ascii="Wingdings" w:eastAsiaTheme="minorHAnsi" w:hAnsi="Wingdings" w:cstheme="minorBidi" w:hint="default"/>
+      </w:rPr>
     </w:lvl>
     <w:lvl w:ilvl="3" w:tplc="1009000F" w:tentative="1">
       <w:start w:val="1"/>
@@ -2774,6 +3672,26 @@
       <w:lang w:eastAsia="en-CA"/>
     </w:rPr>
   </w:style>
+  <w:style w:type="paragraph" w:styleId="Heading5">
+    <w:name w:val="heading 5"/>
+    <w:basedOn w:val="Normal"/>
+    <w:next w:val="Normal"/>
+    <w:link w:val="Heading5Char"/>
+    <w:uiPriority w:val="9"/>
+    <w:unhideWhenUsed/>
+    <w:qFormat/>
+    <w:rsid w:val="000B3228"/>
+    <w:pPr>
+      <w:keepNext/>
+      <w:keepLines/>
+      <w:spacing w:before="40" w:after="0"/>
+      <w:outlineLvl w:val="4"/>
+    </w:pPr>
+    <w:rPr>
+      <w:rFonts w:asciiTheme="majorHAnsi" w:eastAsiaTheme="majorEastAsia" w:hAnsiTheme="majorHAnsi" w:cstheme="majorBidi"/>
+      <w:color w:val="2F5496" w:themeColor="accent1" w:themeShade="BF"/>
+    </w:rPr>
+  </w:style>
   <w:style w:type="character" w:default="1" w:styleId="DefaultParagraphFont">
     <w:name w:val="Default Paragraph Font"/>
     <w:uiPriority w:val="1"/>
@@ -2838,6 +3756,17 @@
       <w:color w:val="2F5496" w:themeColor="accent1" w:themeShade="BF"/>
       <w:sz w:val="26"/>
       <w:szCs w:val="26"/>
+    </w:rPr>
+  </w:style>
+  <w:style w:type="character" w:customStyle="1" w:styleId="Heading5Char">
+    <w:name w:val="Heading 5 Char"/>
+    <w:basedOn w:val="DefaultParagraphFont"/>
+    <w:link w:val="Heading5"/>
+    <w:uiPriority w:val="9"/>
+    <w:rsid w:val="000B3228"/>
+    <w:rPr>
+      <w:rFonts w:asciiTheme="majorHAnsi" w:eastAsiaTheme="majorEastAsia" w:hAnsiTheme="majorHAnsi" w:cstheme="majorBidi"/>
+      <w:color w:val="2F5496" w:themeColor="accent1" w:themeShade="BF"/>
     </w:rPr>
   </w:style>
 </w:styles>

</xml_diff>